<commit_message>
Refactor + Added IUser and some other interfaces
</commit_message>
<xml_diff>
--- a/Documentation.docx
+++ b/Documentation.docx
@@ -42,6 +42,7 @@
                 <w:rStyle w:val="Table18ArialBold"/>
               </w:rPr>
             </w:pPr>
+            <w:bookmarkStart w:id="0" w:name="_GoBack"/>
           </w:p>
         </w:tc>
       </w:tr>
@@ -68,7 +69,6 @@
                 <w:lang w:val="en-US"/>
               </w:rPr>
             </w:pPr>
-            <w:proofErr w:type="spellStart"/>
             <w:r>
               <w:rPr>
                 <w:rStyle w:val="Table18ArialBold"/>
@@ -76,7 +76,6 @@
               </w:rPr>
               <w:t>DepoIt</w:t>
             </w:r>
-            <w:proofErr w:type="spellEnd"/>
           </w:p>
         </w:tc>
       </w:tr>
@@ -506,7 +505,7 @@
                 <w:rStyle w:val="Table10ArialRegular"/>
                 <w:szCs w:val="22"/>
               </w:rPr>
-              <w:t>08.03.2021 13:49</w:t>
+              <w:t>09.03.2021 22:08</w:t>
             </w:r>
             <w:r>
               <w:rPr>
@@ -528,16 +527,16 @@
         </w:numPr>
         <w:ind w:left="720"/>
       </w:pPr>
-      <w:bookmarkStart w:id="0" w:name="_Toc20726034"/>
-      <w:bookmarkStart w:id="1" w:name="_Toc66103808"/>
+      <w:bookmarkStart w:id="1" w:name="_Toc20726034"/>
+      <w:bookmarkStart w:id="2" w:name="_Toc66306075"/>
       <w:r>
         <w:t xml:space="preserve">История </w:t>
       </w:r>
       <w:r>
         <w:t>изменений</w:t>
       </w:r>
-      <w:bookmarkEnd w:id="0"/>
       <w:bookmarkEnd w:id="1"/>
+      <w:bookmarkEnd w:id="2"/>
     </w:p>
     <w:p/>
     <w:tbl>
@@ -685,11 +684,11 @@
         </w:numPr>
         <w:ind w:left="720"/>
       </w:pPr>
-      <w:bookmarkStart w:id="2" w:name="_Toc66103809"/>
+      <w:bookmarkStart w:id="3" w:name="_Toc66306076"/>
       <w:r>
         <w:t>Оглавление</w:t>
       </w:r>
-      <w:bookmarkEnd w:id="2"/>
+      <w:bookmarkEnd w:id="3"/>
     </w:p>
     <w:p>
       <w:pPr>
@@ -709,7 +708,7 @@
       <w:r>
         <w:fldChar w:fldCharType="separate"/>
       </w:r>
-      <w:hyperlink w:anchor="_Toc66103808" w:history="1">
+      <w:hyperlink w:anchor="_Toc66306075" w:history="1">
         <w:r>
           <w:rPr>
             <w:rStyle w:val="a6"/>
@@ -736,7 +735,7 @@
             <w:noProof/>
             <w:webHidden/>
           </w:rPr>
-          <w:instrText xml:space="preserve"> PAGEREF _Toc66103808 \h </w:instrText>
+          <w:instrText xml:space="preserve"> PAGEREF _Toc66306075 \h </w:instrText>
         </w:r>
         <w:r>
           <w:rPr>
@@ -776,7 +775,7 @@
           <w:sz w:val="22"/>
         </w:rPr>
       </w:pPr>
-      <w:hyperlink w:anchor="_Toc66103809" w:history="1">
+      <w:hyperlink w:anchor="_Toc66306076" w:history="1">
         <w:r>
           <w:rPr>
             <w:rStyle w:val="a6"/>
@@ -803,7 +802,7 @@
             <w:noProof/>
             <w:webHidden/>
           </w:rPr>
-          <w:instrText xml:space="preserve"> PAGEREF _Toc66103809 \h </w:instrText>
+          <w:instrText xml:space="preserve"> PAGEREF _Toc66306076 \h </w:instrText>
         </w:r>
         <w:r>
           <w:rPr>
@@ -846,7 +845,7 @@
           <w:sz w:val="22"/>
         </w:rPr>
       </w:pPr>
-      <w:hyperlink w:anchor="_Toc66103810" w:history="1">
+      <w:hyperlink w:anchor="_Toc66306077" w:history="1">
         <w:r>
           <w:rPr>
             <w:rStyle w:val="a6"/>
@@ -888,7 +887,7 @@
             <w:noProof/>
             <w:webHidden/>
           </w:rPr>
-          <w:instrText xml:space="preserve"> PAGEREF _Toc66103810 \h </w:instrText>
+          <w:instrText xml:space="preserve"> PAGEREF _Toc66306077 \h </w:instrText>
         </w:r>
         <w:r>
           <w:rPr>
@@ -931,7 +930,7 @@
           <w:sz w:val="22"/>
         </w:rPr>
       </w:pPr>
-      <w:hyperlink w:anchor="_Toc66103811" w:history="1">
+      <w:hyperlink w:anchor="_Toc66306078" w:history="1">
         <w:r>
           <w:rPr>
             <w:rStyle w:val="a6"/>
@@ -973,7 +972,7 @@
             <w:noProof/>
             <w:webHidden/>
           </w:rPr>
-          <w:instrText xml:space="preserve"> PAGEREF _Toc66103811 \h </w:instrText>
+          <w:instrText xml:space="preserve"> PAGEREF _Toc66306078 \h </w:instrText>
         </w:r>
         <w:r>
           <w:rPr>
@@ -1017,7 +1016,7 @@
           <w:sz w:val="22"/>
         </w:rPr>
       </w:pPr>
-      <w:hyperlink w:anchor="_Toc66103812" w:history="1">
+      <w:hyperlink w:anchor="_Toc66306079" w:history="1">
         <w:r>
           <w:rPr>
             <w:rStyle w:val="a6"/>
@@ -1061,7 +1060,7 @@
             <w:noProof/>
             <w:webHidden/>
           </w:rPr>
-          <w:instrText xml:space="preserve"> PAGEREF _Toc66103812 \h </w:instrText>
+          <w:instrText xml:space="preserve"> PAGEREF _Toc66306079 \h </w:instrText>
         </w:r>
         <w:r>
           <w:rPr>
@@ -1105,7 +1104,7 @@
           <w:sz w:val="22"/>
         </w:rPr>
       </w:pPr>
-      <w:hyperlink w:anchor="_Toc66103813" w:history="1">
+      <w:hyperlink w:anchor="_Toc66306080" w:history="1">
         <w:r>
           <w:rPr>
             <w:rStyle w:val="a6"/>
@@ -1149,7 +1148,7 @@
             <w:noProof/>
             <w:webHidden/>
           </w:rPr>
-          <w:instrText xml:space="preserve"> PAGEREF _Toc66103813 \h </w:instrText>
+          <w:instrText xml:space="preserve"> PAGEREF _Toc66306080 \h </w:instrText>
         </w:r>
         <w:r>
           <w:rPr>
@@ -1192,7 +1191,7 @@
           <w:sz w:val="22"/>
         </w:rPr>
       </w:pPr>
-      <w:hyperlink w:anchor="_Toc66103814" w:history="1">
+      <w:hyperlink w:anchor="_Toc66306081" w:history="1">
         <w:r>
           <w:rPr>
             <w:rStyle w:val="a6"/>
@@ -1234,7 +1233,7 @@
             <w:noProof/>
             <w:webHidden/>
           </w:rPr>
-          <w:instrText xml:space="preserve"> PAGEREF _Toc66103814 \h </w:instrText>
+          <w:instrText xml:space="preserve"> PAGEREF _Toc66306081 \h </w:instrText>
         </w:r>
         <w:r>
           <w:rPr>
@@ -1254,7 +1253,7 @@
             <w:noProof/>
             <w:webHidden/>
           </w:rPr>
-          <w:t>16</w:t>
+          <w:t>14</w:t>
         </w:r>
         <w:r>
           <w:rPr>
@@ -1278,7 +1277,7 @@
           <w:sz w:val="22"/>
         </w:rPr>
       </w:pPr>
-      <w:hyperlink w:anchor="_Toc66103815" w:history="1">
+      <w:hyperlink w:anchor="_Toc66306082" w:history="1">
         <w:r>
           <w:rPr>
             <w:rStyle w:val="a6"/>
@@ -1320,7 +1319,7 @@
             <w:noProof/>
             <w:webHidden/>
           </w:rPr>
-          <w:instrText xml:space="preserve"> PAGEREF _Toc66103815 \h </w:instrText>
+          <w:instrText xml:space="preserve"> PAGEREF _Toc66306082 \h </w:instrText>
         </w:r>
         <w:r>
           <w:rPr>
@@ -1340,7 +1339,7 @@
             <w:noProof/>
             <w:webHidden/>
           </w:rPr>
-          <w:t>16</w:t>
+          <w:t>14</w:t>
         </w:r>
         <w:r>
           <w:rPr>
@@ -1364,7 +1363,7 @@
           <w:sz w:val="22"/>
         </w:rPr>
       </w:pPr>
-      <w:hyperlink w:anchor="_Toc66103816" w:history="1">
+      <w:hyperlink w:anchor="_Toc66306083" w:history="1">
         <w:r>
           <w:rPr>
             <w:rStyle w:val="a6"/>
@@ -1406,7 +1405,7 @@
             <w:noProof/>
             <w:webHidden/>
           </w:rPr>
-          <w:instrText xml:space="preserve"> PAGEREF _Toc66103816 \h </w:instrText>
+          <w:instrText xml:space="preserve"> PAGEREF _Toc66306083 \h </w:instrText>
         </w:r>
         <w:r>
           <w:rPr>
@@ -1426,7 +1425,7 @@
             <w:noProof/>
             <w:webHidden/>
           </w:rPr>
-          <w:t>16</w:t>
+          <w:t>14</w:t>
         </w:r>
         <w:r>
           <w:rPr>
@@ -1450,7 +1449,7 @@
           <w:sz w:val="22"/>
         </w:rPr>
       </w:pPr>
-      <w:hyperlink w:anchor="_Toc66103817" w:history="1">
+      <w:hyperlink w:anchor="_Toc66306084" w:history="1">
         <w:r>
           <w:rPr>
             <w:rStyle w:val="a6"/>
@@ -1492,7 +1491,7 @@
             <w:noProof/>
             <w:webHidden/>
           </w:rPr>
-          <w:instrText xml:space="preserve"> PAGEREF _Toc66103817 \h </w:instrText>
+          <w:instrText xml:space="preserve"> PAGEREF _Toc66306084 \h </w:instrText>
         </w:r>
         <w:r>
           <w:rPr>
@@ -1512,7 +1511,7 @@
             <w:noProof/>
             <w:webHidden/>
           </w:rPr>
-          <w:t>16</w:t>
+          <w:t>14</w:t>
         </w:r>
         <w:r>
           <w:rPr>
@@ -1536,7 +1535,7 @@
           <w:sz w:val="22"/>
         </w:rPr>
       </w:pPr>
-      <w:hyperlink w:anchor="_Toc66103818" w:history="1">
+      <w:hyperlink w:anchor="_Toc66306085" w:history="1">
         <w:r>
           <w:rPr>
             <w:rStyle w:val="a6"/>
@@ -1578,7 +1577,7 @@
             <w:noProof/>
             <w:webHidden/>
           </w:rPr>
-          <w:instrText xml:space="preserve"> PAGEREF _Toc66103818 \h </w:instrText>
+          <w:instrText xml:space="preserve"> PAGEREF _Toc66306085 \h </w:instrText>
         </w:r>
         <w:r>
           <w:rPr>
@@ -1598,7 +1597,7 @@
             <w:noProof/>
             <w:webHidden/>
           </w:rPr>
-          <w:t>16</w:t>
+          <w:t>14</w:t>
         </w:r>
         <w:r>
           <w:rPr>
@@ -1622,7 +1621,7 @@
           <w:sz w:val="22"/>
         </w:rPr>
       </w:pPr>
-      <w:hyperlink w:anchor="_Toc66103819" w:history="1">
+      <w:hyperlink w:anchor="_Toc66306086" w:history="1">
         <w:r>
           <w:rPr>
             <w:rStyle w:val="a6"/>
@@ -1664,7 +1663,7 @@
             <w:noProof/>
             <w:webHidden/>
           </w:rPr>
-          <w:instrText xml:space="preserve"> PAGEREF _Toc66103819 \h </w:instrText>
+          <w:instrText xml:space="preserve"> PAGEREF _Toc66306086 \h </w:instrText>
         </w:r>
         <w:r>
           <w:rPr>
@@ -1684,7 +1683,7 @@
             <w:noProof/>
             <w:webHidden/>
           </w:rPr>
-          <w:t>16</w:t>
+          <w:t>14</w:t>
         </w:r>
         <w:r>
           <w:rPr>
@@ -1708,7 +1707,7 @@
           <w:sz w:val="22"/>
         </w:rPr>
       </w:pPr>
-      <w:hyperlink w:anchor="_Toc66103820" w:history="1">
+      <w:hyperlink w:anchor="_Toc66306087" w:history="1">
         <w:r>
           <w:rPr>
             <w:rStyle w:val="a6"/>
@@ -1750,7 +1749,7 @@
             <w:noProof/>
             <w:webHidden/>
           </w:rPr>
-          <w:instrText xml:space="preserve"> PAGEREF _Toc66103820 \h </w:instrText>
+          <w:instrText xml:space="preserve"> PAGEREF _Toc66306087 \h </w:instrText>
         </w:r>
         <w:r>
           <w:rPr>
@@ -1770,7 +1769,7 @@
             <w:noProof/>
             <w:webHidden/>
           </w:rPr>
-          <w:t>16</w:t>
+          <w:t>14</w:t>
         </w:r>
         <w:r>
           <w:rPr>
@@ -1794,7 +1793,7 @@
           <w:sz w:val="22"/>
         </w:rPr>
       </w:pPr>
-      <w:hyperlink w:anchor="_Toc66103821" w:history="1">
+      <w:hyperlink w:anchor="_Toc66306088" w:history="1">
         <w:r>
           <w:rPr>
             <w:rStyle w:val="a6"/>
@@ -1836,7 +1835,7 @@
             <w:noProof/>
             <w:webHidden/>
           </w:rPr>
-          <w:instrText xml:space="preserve"> PAGEREF _Toc66103821 \h </w:instrText>
+          <w:instrText xml:space="preserve"> PAGEREF _Toc66306088 \h </w:instrText>
         </w:r>
         <w:r>
           <w:rPr>
@@ -1856,7 +1855,7 @@
             <w:noProof/>
             <w:webHidden/>
           </w:rPr>
-          <w:t>16</w:t>
+          <w:t>14</w:t>
         </w:r>
         <w:r>
           <w:rPr>
@@ -1880,7 +1879,7 @@
           <w:sz w:val="22"/>
         </w:rPr>
       </w:pPr>
-      <w:hyperlink w:anchor="_Toc66103822" w:history="1">
+      <w:hyperlink w:anchor="_Toc66306089" w:history="1">
         <w:r>
           <w:rPr>
             <w:rStyle w:val="a6"/>
@@ -1922,7 +1921,7 @@
             <w:noProof/>
             <w:webHidden/>
           </w:rPr>
-          <w:instrText xml:space="preserve"> PAGEREF _Toc66103822 \h </w:instrText>
+          <w:instrText xml:space="preserve"> PAGEREF _Toc66306089 \h </w:instrText>
         </w:r>
         <w:r>
           <w:rPr>
@@ -1942,7 +1941,7 @@
             <w:noProof/>
             <w:webHidden/>
           </w:rPr>
-          <w:t>16</w:t>
+          <w:t>14</w:t>
         </w:r>
         <w:r>
           <w:rPr>
@@ -1966,7 +1965,7 @@
           <w:sz w:val="22"/>
         </w:rPr>
       </w:pPr>
-      <w:hyperlink w:anchor="_Toc66103823" w:history="1">
+      <w:hyperlink w:anchor="_Toc66306090" w:history="1">
         <w:r>
           <w:rPr>
             <w:rStyle w:val="a6"/>
@@ -2008,7 +2007,7 @@
             <w:noProof/>
             <w:webHidden/>
           </w:rPr>
-          <w:instrText xml:space="preserve"> PAGEREF _Toc66103823 \h </w:instrText>
+          <w:instrText xml:space="preserve"> PAGEREF _Toc66306090 \h </w:instrText>
         </w:r>
         <w:r>
           <w:rPr>
@@ -2028,7 +2027,7 @@
             <w:noProof/>
             <w:webHidden/>
           </w:rPr>
-          <w:t>16</w:t>
+          <w:t>14</w:t>
         </w:r>
         <w:r>
           <w:rPr>
@@ -2052,7 +2051,7 @@
           <w:sz w:val="22"/>
         </w:rPr>
       </w:pPr>
-      <w:hyperlink w:anchor="_Toc66103824" w:history="1">
+      <w:hyperlink w:anchor="_Toc66306091" w:history="1">
         <w:r>
           <w:rPr>
             <w:rStyle w:val="a6"/>
@@ -2094,7 +2093,7 @@
             <w:noProof/>
             <w:webHidden/>
           </w:rPr>
-          <w:instrText xml:space="preserve"> PAGEREF _Toc66103824 \h </w:instrText>
+          <w:instrText xml:space="preserve"> PAGEREF _Toc66306091 \h </w:instrText>
         </w:r>
         <w:r>
           <w:rPr>
@@ -2114,7 +2113,7 @@
             <w:noProof/>
             <w:webHidden/>
           </w:rPr>
-          <w:t>16</w:t>
+          <w:t>14</w:t>
         </w:r>
         <w:r>
           <w:rPr>
@@ -2138,7 +2137,7 @@
           <w:sz w:val="22"/>
         </w:rPr>
       </w:pPr>
-      <w:hyperlink w:anchor="_Toc66103825" w:history="1">
+      <w:hyperlink w:anchor="_Toc66306092" w:history="1">
         <w:r>
           <w:rPr>
             <w:rStyle w:val="a6"/>
@@ -2180,7 +2179,7 @@
             <w:noProof/>
             <w:webHidden/>
           </w:rPr>
-          <w:instrText xml:space="preserve"> PAGEREF _Toc66103825 \h </w:instrText>
+          <w:instrText xml:space="preserve"> PAGEREF _Toc66306092 \h </w:instrText>
         </w:r>
         <w:r>
           <w:rPr>
@@ -2200,7 +2199,7 @@
             <w:noProof/>
             <w:webHidden/>
           </w:rPr>
-          <w:t>16</w:t>
+          <w:t>14</w:t>
         </w:r>
         <w:r>
           <w:rPr>
@@ -2224,7 +2223,7 @@
           <w:sz w:val="22"/>
         </w:rPr>
       </w:pPr>
-      <w:hyperlink w:anchor="_Toc66103826" w:history="1">
+      <w:hyperlink w:anchor="_Toc66306093" w:history="1">
         <w:r>
           <w:rPr>
             <w:rStyle w:val="a6"/>
@@ -2266,7 +2265,7 @@
             <w:noProof/>
             <w:webHidden/>
           </w:rPr>
-          <w:instrText xml:space="preserve"> PAGEREF _Toc66103826 \h </w:instrText>
+          <w:instrText xml:space="preserve"> PAGEREF _Toc66306093 \h </w:instrText>
         </w:r>
         <w:r>
           <w:rPr>
@@ -2286,7 +2285,7 @@
             <w:noProof/>
             <w:webHidden/>
           </w:rPr>
-          <w:t>16</w:t>
+          <w:t>14</w:t>
         </w:r>
         <w:r>
           <w:rPr>
@@ -2310,7 +2309,7 @@
           <w:sz w:val="22"/>
         </w:rPr>
       </w:pPr>
-      <w:hyperlink w:anchor="_Toc66103827" w:history="1">
+      <w:hyperlink w:anchor="_Toc66306094" w:history="1">
         <w:r>
           <w:rPr>
             <w:rStyle w:val="a6"/>
@@ -2352,7 +2351,7 @@
             <w:noProof/>
             <w:webHidden/>
           </w:rPr>
-          <w:instrText xml:space="preserve"> PAGEREF _Toc66103827 \h </w:instrText>
+          <w:instrText xml:space="preserve"> PAGEREF _Toc66306094 \h </w:instrText>
         </w:r>
         <w:r>
           <w:rPr>
@@ -2372,7 +2371,7 @@
             <w:noProof/>
             <w:webHidden/>
           </w:rPr>
-          <w:t>16</w:t>
+          <w:t>14</w:t>
         </w:r>
         <w:r>
           <w:rPr>
@@ -2396,7 +2395,7 @@
           <w:sz w:val="22"/>
         </w:rPr>
       </w:pPr>
-      <w:hyperlink w:anchor="_Toc66103828" w:history="1">
+      <w:hyperlink w:anchor="_Toc66306095" w:history="1">
         <w:r>
           <w:rPr>
             <w:rStyle w:val="a6"/>
@@ -2438,7 +2437,7 @@
             <w:noProof/>
             <w:webHidden/>
           </w:rPr>
-          <w:instrText xml:space="preserve"> PAGEREF _Toc66103828 \h </w:instrText>
+          <w:instrText xml:space="preserve"> PAGEREF _Toc66306095 \h </w:instrText>
         </w:r>
         <w:r>
           <w:rPr>
@@ -2458,7 +2457,7 @@
             <w:noProof/>
             <w:webHidden/>
           </w:rPr>
-          <w:t>16</w:t>
+          <w:t>14</w:t>
         </w:r>
         <w:r>
           <w:rPr>
@@ -2482,7 +2481,7 @@
           <w:sz w:val="22"/>
         </w:rPr>
       </w:pPr>
-      <w:hyperlink w:anchor="_Toc66103829" w:history="1">
+      <w:hyperlink w:anchor="_Toc66306096" w:history="1">
         <w:r>
           <w:rPr>
             <w:rStyle w:val="a6"/>
@@ -2524,7 +2523,7 @@
             <w:noProof/>
             <w:webHidden/>
           </w:rPr>
-          <w:instrText xml:space="preserve"> PAGEREF _Toc66103829 \h </w:instrText>
+          <w:instrText xml:space="preserve"> PAGEREF _Toc66306096 \h </w:instrText>
         </w:r>
         <w:r>
           <w:rPr>
@@ -2544,7 +2543,7 @@
             <w:noProof/>
             <w:webHidden/>
           </w:rPr>
-          <w:t>16</w:t>
+          <w:t>14</w:t>
         </w:r>
         <w:r>
           <w:rPr>
@@ -2568,7 +2567,7 @@
           <w:sz w:val="22"/>
         </w:rPr>
       </w:pPr>
-      <w:hyperlink w:anchor="_Toc66103830" w:history="1">
+      <w:hyperlink w:anchor="_Toc66306097" w:history="1">
         <w:r>
           <w:rPr>
             <w:rStyle w:val="a6"/>
@@ -2610,7 +2609,7 @@
             <w:noProof/>
             <w:webHidden/>
           </w:rPr>
-          <w:instrText xml:space="preserve"> PAGEREF _Toc66103830 \h </w:instrText>
+          <w:instrText xml:space="preserve"> PAGEREF _Toc66306097 \h </w:instrText>
         </w:r>
         <w:r>
           <w:rPr>
@@ -2630,7 +2629,7 @@
             <w:noProof/>
             <w:webHidden/>
           </w:rPr>
-          <w:t>16</w:t>
+          <w:t>14</w:t>
         </w:r>
         <w:r>
           <w:rPr>
@@ -2654,7 +2653,7 @@
           <w:sz w:val="22"/>
         </w:rPr>
       </w:pPr>
-      <w:hyperlink w:anchor="_Toc66103831" w:history="1">
+      <w:hyperlink w:anchor="_Toc66306098" w:history="1">
         <w:r>
           <w:rPr>
             <w:rStyle w:val="a6"/>
@@ -2696,7 +2695,7 @@
             <w:noProof/>
             <w:webHidden/>
           </w:rPr>
-          <w:instrText xml:space="preserve"> PAGEREF _Toc66103831 \h </w:instrText>
+          <w:instrText xml:space="preserve"> PAGEREF _Toc66306098 \h </w:instrText>
         </w:r>
         <w:r>
           <w:rPr>
@@ -2716,7 +2715,7 @@
             <w:noProof/>
             <w:webHidden/>
           </w:rPr>
-          <w:t>16</w:t>
+          <w:t>14</w:t>
         </w:r>
         <w:r>
           <w:rPr>
@@ -2740,7 +2739,7 @@
           <w:sz w:val="22"/>
         </w:rPr>
       </w:pPr>
-      <w:hyperlink w:anchor="_Toc66103832" w:history="1">
+      <w:hyperlink w:anchor="_Toc66306099" w:history="1">
         <w:r>
           <w:rPr>
             <w:rStyle w:val="a6"/>
@@ -2782,7 +2781,7 @@
             <w:noProof/>
             <w:webHidden/>
           </w:rPr>
-          <w:instrText xml:space="preserve"> PAGEREF _Toc66103832 \h </w:instrText>
+          <w:instrText xml:space="preserve"> PAGEREF _Toc66306099 \h </w:instrText>
         </w:r>
         <w:r>
           <w:rPr>
@@ -2802,7 +2801,7 @@
             <w:noProof/>
             <w:webHidden/>
           </w:rPr>
-          <w:t>16</w:t>
+          <w:t>14</w:t>
         </w:r>
         <w:r>
           <w:rPr>
@@ -2826,7 +2825,7 @@
           <w:sz w:val="22"/>
         </w:rPr>
       </w:pPr>
-      <w:hyperlink w:anchor="_Toc66103833" w:history="1">
+      <w:hyperlink w:anchor="_Toc66306100" w:history="1">
         <w:r>
           <w:rPr>
             <w:rStyle w:val="a6"/>
@@ -2868,7 +2867,7 @@
             <w:noProof/>
             <w:webHidden/>
           </w:rPr>
-          <w:instrText xml:space="preserve"> PAGEREF _Toc66103833 \h </w:instrText>
+          <w:instrText xml:space="preserve"> PAGEREF _Toc66306100 \h </w:instrText>
         </w:r>
         <w:r>
           <w:rPr>
@@ -2888,7 +2887,7 @@
             <w:noProof/>
             <w:webHidden/>
           </w:rPr>
-          <w:t>16</w:t>
+          <w:t>14</w:t>
         </w:r>
         <w:r>
           <w:rPr>
@@ -2912,7 +2911,7 @@
           <w:sz w:val="22"/>
         </w:rPr>
       </w:pPr>
-      <w:hyperlink w:anchor="_Toc66103834" w:history="1">
+      <w:hyperlink w:anchor="_Toc66306101" w:history="1">
         <w:r>
           <w:rPr>
             <w:rStyle w:val="a6"/>
@@ -2954,7 +2953,7 @@
             <w:noProof/>
             <w:webHidden/>
           </w:rPr>
-          <w:instrText xml:space="preserve"> PAGEREF _Toc66103834 \h </w:instrText>
+          <w:instrText xml:space="preserve"> PAGEREF _Toc66306101 \h </w:instrText>
         </w:r>
         <w:r>
           <w:rPr>
@@ -2974,7 +2973,7 @@
             <w:noProof/>
             <w:webHidden/>
           </w:rPr>
-          <w:t>16</w:t>
+          <w:t>14</w:t>
         </w:r>
         <w:r>
           <w:rPr>
@@ -2998,11 +2997,12 @@
           <w:sz w:val="22"/>
         </w:rPr>
       </w:pPr>
-      <w:hyperlink w:anchor="_Toc66103835" w:history="1">
+      <w:hyperlink w:anchor="_Toc66306102" w:history="1">
         <w:r>
           <w:rPr>
             <w:rStyle w:val="a6"/>
             <w:noProof/>
+            <w:lang w:val="ru-RU"/>
           </w:rPr>
           <w:t>3.21.</w:t>
         </w:r>
@@ -3040,7 +3040,7 @@
             <w:noProof/>
             <w:webHidden/>
           </w:rPr>
-          <w:instrText xml:space="preserve"> PAGEREF _Toc66103835 \h </w:instrText>
+          <w:instrText xml:space="preserve"> PAGEREF _Toc66306102 \h </w:instrText>
         </w:r>
         <w:r>
           <w:rPr>
@@ -3060,7 +3060,7 @@
             <w:noProof/>
             <w:webHidden/>
           </w:rPr>
-          <w:t>16</w:t>
+          <w:t>14</w:t>
         </w:r>
         <w:r>
           <w:rPr>
@@ -3084,12 +3084,11 @@
           <w:sz w:val="22"/>
         </w:rPr>
       </w:pPr>
-      <w:hyperlink w:anchor="_Toc66103836" w:history="1">
+      <w:hyperlink w:anchor="_Toc66306103" w:history="1">
         <w:r>
           <w:rPr>
             <w:rStyle w:val="a6"/>
             <w:noProof/>
-            <w:lang w:val="ru-RU"/>
           </w:rPr>
           <w:t>3.22.</w:t>
         </w:r>
@@ -3105,9 +3104,8 @@
           <w:rPr>
             <w:rStyle w:val="a6"/>
             <w:noProof/>
-            <w:lang w:val="ru-RU"/>
-          </w:rPr>
-          <w:t>Раздел</w:t>
+          </w:rPr>
+          <w:t>UC22 – Viewing Item history</w:t>
         </w:r>
         <w:r>
           <w:rPr>
@@ -3128,7 +3126,7 @@
             <w:noProof/>
             <w:webHidden/>
           </w:rPr>
-          <w:instrText xml:space="preserve"> PAGEREF _Toc66103836 \h </w:instrText>
+          <w:instrText xml:space="preserve"> PAGEREF _Toc66306103 \h </w:instrText>
         </w:r>
         <w:r>
           <w:rPr>
@@ -3148,7 +3146,952 @@
             <w:noProof/>
             <w:webHidden/>
           </w:rPr>
-          <w:t>17</w:t>
+          <w:t>14</w:t>
+        </w:r>
+        <w:r>
+          <w:rPr>
+            <w:noProof/>
+            <w:webHidden/>
+          </w:rPr>
+          <w:fldChar w:fldCharType="end"/>
+        </w:r>
+      </w:hyperlink>
+    </w:p>
+    <w:p>
+      <w:pPr>
+        <w:pStyle w:val="21"/>
+        <w:tabs>
+          <w:tab w:val="left" w:pos="1760"/>
+          <w:tab w:val="right" w:leader="dot" w:pos="9679"/>
+        </w:tabs>
+        <w:rPr>
+          <w:rFonts w:asciiTheme="minorHAnsi" w:eastAsiaTheme="minorEastAsia" w:hAnsiTheme="minorHAnsi"/>
+          <w:noProof/>
+          <w:sz w:val="22"/>
+        </w:rPr>
+      </w:pPr>
+      <w:hyperlink w:anchor="_Toc66306104" w:history="1">
+        <w:r>
+          <w:rPr>
+            <w:rStyle w:val="a6"/>
+            <w:noProof/>
+          </w:rPr>
+          <w:t>3.23.</w:t>
+        </w:r>
+        <w:r>
+          <w:rPr>
+            <w:rFonts w:asciiTheme="minorHAnsi" w:eastAsiaTheme="minorEastAsia" w:hAnsiTheme="minorHAnsi"/>
+            <w:noProof/>
+            <w:sz w:val="22"/>
+          </w:rPr>
+          <w:tab/>
+        </w:r>
+        <w:r>
+          <w:rPr>
+            <w:rStyle w:val="a6"/>
+            <w:noProof/>
+          </w:rPr>
+          <w:t>UC23 – Adding user to the Depot</w:t>
+        </w:r>
+        <w:r>
+          <w:rPr>
+            <w:noProof/>
+            <w:webHidden/>
+          </w:rPr>
+          <w:tab/>
+        </w:r>
+        <w:r>
+          <w:rPr>
+            <w:noProof/>
+            <w:webHidden/>
+          </w:rPr>
+          <w:fldChar w:fldCharType="begin"/>
+        </w:r>
+        <w:r>
+          <w:rPr>
+            <w:noProof/>
+            <w:webHidden/>
+          </w:rPr>
+          <w:instrText xml:space="preserve"> PAGEREF _Toc66306104 \h </w:instrText>
+        </w:r>
+        <w:r>
+          <w:rPr>
+            <w:noProof/>
+            <w:webHidden/>
+          </w:rPr>
+        </w:r>
+        <w:r>
+          <w:rPr>
+            <w:noProof/>
+            <w:webHidden/>
+          </w:rPr>
+          <w:fldChar w:fldCharType="separate"/>
+        </w:r>
+        <w:r>
+          <w:rPr>
+            <w:noProof/>
+            <w:webHidden/>
+          </w:rPr>
+          <w:t>14</w:t>
+        </w:r>
+        <w:r>
+          <w:rPr>
+            <w:noProof/>
+            <w:webHidden/>
+          </w:rPr>
+          <w:fldChar w:fldCharType="end"/>
+        </w:r>
+      </w:hyperlink>
+    </w:p>
+    <w:p>
+      <w:pPr>
+        <w:pStyle w:val="11"/>
+        <w:tabs>
+          <w:tab w:val="left" w:pos="1320"/>
+        </w:tabs>
+        <w:rPr>
+          <w:rFonts w:asciiTheme="minorHAnsi" w:eastAsiaTheme="minorEastAsia" w:hAnsiTheme="minorHAnsi"/>
+          <w:noProof/>
+          <w:sz w:val="22"/>
+        </w:rPr>
+      </w:pPr>
+      <w:hyperlink w:anchor="_Toc66306105" w:history="1">
+        <w:r>
+          <w:rPr>
+            <w:rStyle w:val="a6"/>
+            <w:noProof/>
+          </w:rPr>
+          <w:t>4.</w:t>
+        </w:r>
+        <w:r>
+          <w:rPr>
+            <w:rFonts w:asciiTheme="minorHAnsi" w:eastAsiaTheme="minorEastAsia" w:hAnsiTheme="minorHAnsi"/>
+            <w:noProof/>
+            <w:sz w:val="22"/>
+          </w:rPr>
+          <w:tab/>
+        </w:r>
+        <w:r>
+          <w:rPr>
+            <w:rStyle w:val="a6"/>
+            <w:noProof/>
+          </w:rPr>
+          <w:t>Объекты системы</w:t>
+        </w:r>
+        <w:r>
+          <w:rPr>
+            <w:noProof/>
+            <w:webHidden/>
+          </w:rPr>
+          <w:tab/>
+        </w:r>
+        <w:r>
+          <w:rPr>
+            <w:noProof/>
+            <w:webHidden/>
+          </w:rPr>
+          <w:fldChar w:fldCharType="begin"/>
+        </w:r>
+        <w:r>
+          <w:rPr>
+            <w:noProof/>
+            <w:webHidden/>
+          </w:rPr>
+          <w:instrText xml:space="preserve"> PAGEREF _Toc66306105 \h </w:instrText>
+        </w:r>
+        <w:r>
+          <w:rPr>
+            <w:noProof/>
+            <w:webHidden/>
+          </w:rPr>
+        </w:r>
+        <w:r>
+          <w:rPr>
+            <w:noProof/>
+            <w:webHidden/>
+          </w:rPr>
+          <w:fldChar w:fldCharType="separate"/>
+        </w:r>
+        <w:r>
+          <w:rPr>
+            <w:noProof/>
+            <w:webHidden/>
+          </w:rPr>
+          <w:t>16</w:t>
+        </w:r>
+        <w:r>
+          <w:rPr>
+            <w:noProof/>
+            <w:webHidden/>
+          </w:rPr>
+          <w:fldChar w:fldCharType="end"/>
+        </w:r>
+      </w:hyperlink>
+    </w:p>
+    <w:p>
+      <w:pPr>
+        <w:pStyle w:val="21"/>
+        <w:tabs>
+          <w:tab w:val="left" w:pos="1760"/>
+          <w:tab w:val="right" w:leader="dot" w:pos="9679"/>
+        </w:tabs>
+        <w:rPr>
+          <w:rFonts w:asciiTheme="minorHAnsi" w:eastAsiaTheme="minorEastAsia" w:hAnsiTheme="minorHAnsi"/>
+          <w:noProof/>
+          <w:sz w:val="22"/>
+        </w:rPr>
+      </w:pPr>
+      <w:hyperlink w:anchor="_Toc66306106" w:history="1">
+        <w:r>
+          <w:rPr>
+            <w:rStyle w:val="a6"/>
+            <w:noProof/>
+          </w:rPr>
+          <w:t>4.1.</w:t>
+        </w:r>
+        <w:r>
+          <w:rPr>
+            <w:rFonts w:asciiTheme="minorHAnsi" w:eastAsiaTheme="minorEastAsia" w:hAnsiTheme="minorHAnsi"/>
+            <w:noProof/>
+            <w:sz w:val="22"/>
+          </w:rPr>
+          <w:tab/>
+        </w:r>
+        <w:r>
+          <w:rPr>
+            <w:rStyle w:val="a6"/>
+            <w:noProof/>
+          </w:rPr>
+          <w:t>Depot</w:t>
+        </w:r>
+        <w:r>
+          <w:rPr>
+            <w:noProof/>
+            <w:webHidden/>
+          </w:rPr>
+          <w:tab/>
+        </w:r>
+        <w:r>
+          <w:rPr>
+            <w:noProof/>
+            <w:webHidden/>
+          </w:rPr>
+          <w:fldChar w:fldCharType="begin"/>
+        </w:r>
+        <w:r>
+          <w:rPr>
+            <w:noProof/>
+            <w:webHidden/>
+          </w:rPr>
+          <w:instrText xml:space="preserve"> PAGEREF _Toc66306106 \h </w:instrText>
+        </w:r>
+        <w:r>
+          <w:rPr>
+            <w:noProof/>
+            <w:webHidden/>
+          </w:rPr>
+        </w:r>
+        <w:r>
+          <w:rPr>
+            <w:noProof/>
+            <w:webHidden/>
+          </w:rPr>
+          <w:fldChar w:fldCharType="separate"/>
+        </w:r>
+        <w:r>
+          <w:rPr>
+            <w:noProof/>
+            <w:webHidden/>
+          </w:rPr>
+          <w:t>16</w:t>
+        </w:r>
+        <w:r>
+          <w:rPr>
+            <w:noProof/>
+            <w:webHidden/>
+          </w:rPr>
+          <w:fldChar w:fldCharType="end"/>
+        </w:r>
+      </w:hyperlink>
+    </w:p>
+    <w:p>
+      <w:pPr>
+        <w:pStyle w:val="21"/>
+        <w:tabs>
+          <w:tab w:val="left" w:pos="1760"/>
+          <w:tab w:val="right" w:leader="dot" w:pos="9679"/>
+        </w:tabs>
+        <w:rPr>
+          <w:rFonts w:asciiTheme="minorHAnsi" w:eastAsiaTheme="minorEastAsia" w:hAnsiTheme="minorHAnsi"/>
+          <w:noProof/>
+          <w:sz w:val="22"/>
+        </w:rPr>
+      </w:pPr>
+      <w:hyperlink w:anchor="_Toc66306107" w:history="1">
+        <w:r>
+          <w:rPr>
+            <w:rStyle w:val="a6"/>
+            <w:noProof/>
+          </w:rPr>
+          <w:t>4.2.</w:t>
+        </w:r>
+        <w:r>
+          <w:rPr>
+            <w:rFonts w:asciiTheme="minorHAnsi" w:eastAsiaTheme="minorEastAsia" w:hAnsiTheme="minorHAnsi"/>
+            <w:noProof/>
+            <w:sz w:val="22"/>
+          </w:rPr>
+          <w:tab/>
+        </w:r>
+        <w:r>
+          <w:rPr>
+            <w:rStyle w:val="a6"/>
+            <w:noProof/>
+          </w:rPr>
+          <w:t>Storage</w:t>
+        </w:r>
+        <w:r>
+          <w:rPr>
+            <w:noProof/>
+            <w:webHidden/>
+          </w:rPr>
+          <w:tab/>
+        </w:r>
+        <w:r>
+          <w:rPr>
+            <w:noProof/>
+            <w:webHidden/>
+          </w:rPr>
+          <w:fldChar w:fldCharType="begin"/>
+        </w:r>
+        <w:r>
+          <w:rPr>
+            <w:noProof/>
+            <w:webHidden/>
+          </w:rPr>
+          <w:instrText xml:space="preserve"> PAGEREF _Toc66306107 \h </w:instrText>
+        </w:r>
+        <w:r>
+          <w:rPr>
+            <w:noProof/>
+            <w:webHidden/>
+          </w:rPr>
+        </w:r>
+        <w:r>
+          <w:rPr>
+            <w:noProof/>
+            <w:webHidden/>
+          </w:rPr>
+          <w:fldChar w:fldCharType="separate"/>
+        </w:r>
+        <w:r>
+          <w:rPr>
+            <w:noProof/>
+            <w:webHidden/>
+          </w:rPr>
+          <w:t>16</w:t>
+        </w:r>
+        <w:r>
+          <w:rPr>
+            <w:noProof/>
+            <w:webHidden/>
+          </w:rPr>
+          <w:fldChar w:fldCharType="end"/>
+        </w:r>
+      </w:hyperlink>
+    </w:p>
+    <w:p>
+      <w:pPr>
+        <w:pStyle w:val="21"/>
+        <w:tabs>
+          <w:tab w:val="left" w:pos="1760"/>
+          <w:tab w:val="right" w:leader="dot" w:pos="9679"/>
+        </w:tabs>
+        <w:rPr>
+          <w:rFonts w:asciiTheme="minorHAnsi" w:eastAsiaTheme="minorEastAsia" w:hAnsiTheme="minorHAnsi"/>
+          <w:noProof/>
+          <w:sz w:val="22"/>
+        </w:rPr>
+      </w:pPr>
+      <w:hyperlink w:anchor="_Toc66306108" w:history="1">
+        <w:r>
+          <w:rPr>
+            <w:rStyle w:val="a6"/>
+            <w:noProof/>
+          </w:rPr>
+          <w:t>4.3.</w:t>
+        </w:r>
+        <w:r>
+          <w:rPr>
+            <w:rFonts w:asciiTheme="minorHAnsi" w:eastAsiaTheme="minorEastAsia" w:hAnsiTheme="minorHAnsi"/>
+            <w:noProof/>
+            <w:sz w:val="22"/>
+          </w:rPr>
+          <w:tab/>
+        </w:r>
+        <w:r>
+          <w:rPr>
+            <w:rStyle w:val="a6"/>
+            <w:noProof/>
+          </w:rPr>
+          <w:t>Container</w:t>
+        </w:r>
+        <w:r>
+          <w:rPr>
+            <w:noProof/>
+            <w:webHidden/>
+          </w:rPr>
+          <w:tab/>
+        </w:r>
+        <w:r>
+          <w:rPr>
+            <w:noProof/>
+            <w:webHidden/>
+          </w:rPr>
+          <w:fldChar w:fldCharType="begin"/>
+        </w:r>
+        <w:r>
+          <w:rPr>
+            <w:noProof/>
+            <w:webHidden/>
+          </w:rPr>
+          <w:instrText xml:space="preserve"> PAGEREF _Toc66306108 \h </w:instrText>
+        </w:r>
+        <w:r>
+          <w:rPr>
+            <w:noProof/>
+            <w:webHidden/>
+          </w:rPr>
+        </w:r>
+        <w:r>
+          <w:rPr>
+            <w:noProof/>
+            <w:webHidden/>
+          </w:rPr>
+          <w:fldChar w:fldCharType="separate"/>
+        </w:r>
+        <w:r>
+          <w:rPr>
+            <w:noProof/>
+            <w:webHidden/>
+          </w:rPr>
+          <w:t>16</w:t>
+        </w:r>
+        <w:r>
+          <w:rPr>
+            <w:noProof/>
+            <w:webHidden/>
+          </w:rPr>
+          <w:fldChar w:fldCharType="end"/>
+        </w:r>
+      </w:hyperlink>
+    </w:p>
+    <w:p>
+      <w:pPr>
+        <w:pStyle w:val="21"/>
+        <w:tabs>
+          <w:tab w:val="left" w:pos="1760"/>
+          <w:tab w:val="right" w:leader="dot" w:pos="9679"/>
+        </w:tabs>
+        <w:rPr>
+          <w:rFonts w:asciiTheme="minorHAnsi" w:eastAsiaTheme="minorEastAsia" w:hAnsiTheme="minorHAnsi"/>
+          <w:noProof/>
+          <w:sz w:val="22"/>
+        </w:rPr>
+      </w:pPr>
+      <w:hyperlink w:anchor="_Toc66306109" w:history="1">
+        <w:r>
+          <w:rPr>
+            <w:rStyle w:val="a6"/>
+            <w:noProof/>
+          </w:rPr>
+          <w:t>4.4.</w:t>
+        </w:r>
+        <w:r>
+          <w:rPr>
+            <w:rFonts w:asciiTheme="minorHAnsi" w:eastAsiaTheme="minorEastAsia" w:hAnsiTheme="minorHAnsi"/>
+            <w:noProof/>
+            <w:sz w:val="22"/>
+          </w:rPr>
+          <w:tab/>
+        </w:r>
+        <w:r>
+          <w:rPr>
+            <w:rStyle w:val="a6"/>
+            <w:noProof/>
+          </w:rPr>
+          <w:t>Item</w:t>
+        </w:r>
+        <w:r>
+          <w:rPr>
+            <w:noProof/>
+            <w:webHidden/>
+          </w:rPr>
+          <w:tab/>
+        </w:r>
+        <w:r>
+          <w:rPr>
+            <w:noProof/>
+            <w:webHidden/>
+          </w:rPr>
+          <w:fldChar w:fldCharType="begin"/>
+        </w:r>
+        <w:r>
+          <w:rPr>
+            <w:noProof/>
+            <w:webHidden/>
+          </w:rPr>
+          <w:instrText xml:space="preserve"> PAGEREF _Toc66306109 \h </w:instrText>
+        </w:r>
+        <w:r>
+          <w:rPr>
+            <w:noProof/>
+            <w:webHidden/>
+          </w:rPr>
+        </w:r>
+        <w:r>
+          <w:rPr>
+            <w:noProof/>
+            <w:webHidden/>
+          </w:rPr>
+          <w:fldChar w:fldCharType="separate"/>
+        </w:r>
+        <w:r>
+          <w:rPr>
+            <w:noProof/>
+            <w:webHidden/>
+          </w:rPr>
+          <w:t>16</w:t>
+        </w:r>
+        <w:r>
+          <w:rPr>
+            <w:noProof/>
+            <w:webHidden/>
+          </w:rPr>
+          <w:fldChar w:fldCharType="end"/>
+        </w:r>
+      </w:hyperlink>
+    </w:p>
+    <w:p>
+      <w:pPr>
+        <w:pStyle w:val="21"/>
+        <w:tabs>
+          <w:tab w:val="left" w:pos="1760"/>
+          <w:tab w:val="right" w:leader="dot" w:pos="9679"/>
+        </w:tabs>
+        <w:rPr>
+          <w:rFonts w:asciiTheme="minorHAnsi" w:eastAsiaTheme="minorEastAsia" w:hAnsiTheme="minorHAnsi"/>
+          <w:noProof/>
+          <w:sz w:val="22"/>
+        </w:rPr>
+      </w:pPr>
+      <w:hyperlink w:anchor="_Toc66306110" w:history="1">
+        <w:r>
+          <w:rPr>
+            <w:rStyle w:val="a6"/>
+            <w:noProof/>
+          </w:rPr>
+          <w:t>4.5.</w:t>
+        </w:r>
+        <w:r>
+          <w:rPr>
+            <w:rFonts w:asciiTheme="minorHAnsi" w:eastAsiaTheme="minorEastAsia" w:hAnsiTheme="minorHAnsi"/>
+            <w:noProof/>
+            <w:sz w:val="22"/>
+          </w:rPr>
+          <w:tab/>
+        </w:r>
+        <w:r>
+          <w:rPr>
+            <w:rStyle w:val="a6"/>
+            <w:noProof/>
+          </w:rPr>
+          <w:t>Set</w:t>
+        </w:r>
+        <w:r>
+          <w:rPr>
+            <w:noProof/>
+            <w:webHidden/>
+          </w:rPr>
+          <w:tab/>
+        </w:r>
+        <w:r>
+          <w:rPr>
+            <w:noProof/>
+            <w:webHidden/>
+          </w:rPr>
+          <w:fldChar w:fldCharType="begin"/>
+        </w:r>
+        <w:r>
+          <w:rPr>
+            <w:noProof/>
+            <w:webHidden/>
+          </w:rPr>
+          <w:instrText xml:space="preserve"> PAGEREF _Toc66306110 \h </w:instrText>
+        </w:r>
+        <w:r>
+          <w:rPr>
+            <w:noProof/>
+            <w:webHidden/>
+          </w:rPr>
+        </w:r>
+        <w:r>
+          <w:rPr>
+            <w:noProof/>
+            <w:webHidden/>
+          </w:rPr>
+          <w:fldChar w:fldCharType="separate"/>
+        </w:r>
+        <w:r>
+          <w:rPr>
+            <w:noProof/>
+            <w:webHidden/>
+          </w:rPr>
+          <w:t>16</w:t>
+        </w:r>
+        <w:r>
+          <w:rPr>
+            <w:noProof/>
+            <w:webHidden/>
+          </w:rPr>
+          <w:fldChar w:fldCharType="end"/>
+        </w:r>
+      </w:hyperlink>
+    </w:p>
+    <w:p>
+      <w:pPr>
+        <w:pStyle w:val="21"/>
+        <w:tabs>
+          <w:tab w:val="left" w:pos="1760"/>
+          <w:tab w:val="right" w:leader="dot" w:pos="9679"/>
+        </w:tabs>
+        <w:rPr>
+          <w:rFonts w:asciiTheme="minorHAnsi" w:eastAsiaTheme="minorEastAsia" w:hAnsiTheme="minorHAnsi"/>
+          <w:noProof/>
+          <w:sz w:val="22"/>
+        </w:rPr>
+      </w:pPr>
+      <w:hyperlink w:anchor="_Toc66306111" w:history="1">
+        <w:r>
+          <w:rPr>
+            <w:rStyle w:val="a6"/>
+            <w:noProof/>
+          </w:rPr>
+          <w:t>4.6.</w:t>
+        </w:r>
+        <w:r>
+          <w:rPr>
+            <w:rFonts w:asciiTheme="minorHAnsi" w:eastAsiaTheme="minorEastAsia" w:hAnsiTheme="minorHAnsi"/>
+            <w:noProof/>
+            <w:sz w:val="22"/>
+          </w:rPr>
+          <w:tab/>
+        </w:r>
+        <w:r>
+          <w:rPr>
+            <w:rStyle w:val="a6"/>
+            <w:noProof/>
+          </w:rPr>
+          <w:t>Field</w:t>
+        </w:r>
+        <w:r>
+          <w:rPr>
+            <w:noProof/>
+            <w:webHidden/>
+          </w:rPr>
+          <w:tab/>
+        </w:r>
+        <w:r>
+          <w:rPr>
+            <w:noProof/>
+            <w:webHidden/>
+          </w:rPr>
+          <w:fldChar w:fldCharType="begin"/>
+        </w:r>
+        <w:r>
+          <w:rPr>
+            <w:noProof/>
+            <w:webHidden/>
+          </w:rPr>
+          <w:instrText xml:space="preserve"> PAGEREF _Toc66306111 \h </w:instrText>
+        </w:r>
+        <w:r>
+          <w:rPr>
+            <w:noProof/>
+            <w:webHidden/>
+          </w:rPr>
+        </w:r>
+        <w:r>
+          <w:rPr>
+            <w:noProof/>
+            <w:webHidden/>
+          </w:rPr>
+          <w:fldChar w:fldCharType="separate"/>
+        </w:r>
+        <w:r>
+          <w:rPr>
+            <w:noProof/>
+            <w:webHidden/>
+          </w:rPr>
+          <w:t>16</w:t>
+        </w:r>
+        <w:r>
+          <w:rPr>
+            <w:noProof/>
+            <w:webHidden/>
+          </w:rPr>
+          <w:fldChar w:fldCharType="end"/>
+        </w:r>
+      </w:hyperlink>
+    </w:p>
+    <w:p>
+      <w:pPr>
+        <w:pStyle w:val="21"/>
+        <w:tabs>
+          <w:tab w:val="left" w:pos="1760"/>
+          <w:tab w:val="right" w:leader="dot" w:pos="9679"/>
+        </w:tabs>
+        <w:rPr>
+          <w:rFonts w:asciiTheme="minorHAnsi" w:eastAsiaTheme="minorEastAsia" w:hAnsiTheme="minorHAnsi"/>
+          <w:noProof/>
+          <w:sz w:val="22"/>
+        </w:rPr>
+      </w:pPr>
+      <w:hyperlink w:anchor="_Toc66306112" w:history="1">
+        <w:r>
+          <w:rPr>
+            <w:rStyle w:val="a6"/>
+            <w:noProof/>
+          </w:rPr>
+          <w:t>4.7.</w:t>
+        </w:r>
+        <w:r>
+          <w:rPr>
+            <w:rFonts w:asciiTheme="minorHAnsi" w:eastAsiaTheme="minorEastAsia" w:hAnsiTheme="minorHAnsi"/>
+            <w:noProof/>
+            <w:sz w:val="22"/>
+          </w:rPr>
+          <w:tab/>
+        </w:r>
+        <w:r>
+          <w:rPr>
+            <w:rStyle w:val="a6"/>
+            <w:noProof/>
+          </w:rPr>
+          <w:t>User</w:t>
+        </w:r>
+        <w:r>
+          <w:rPr>
+            <w:noProof/>
+            <w:webHidden/>
+          </w:rPr>
+          <w:tab/>
+        </w:r>
+        <w:r>
+          <w:rPr>
+            <w:noProof/>
+            <w:webHidden/>
+          </w:rPr>
+          <w:fldChar w:fldCharType="begin"/>
+        </w:r>
+        <w:r>
+          <w:rPr>
+            <w:noProof/>
+            <w:webHidden/>
+          </w:rPr>
+          <w:instrText xml:space="preserve"> PAGEREF _Toc66306112 \h </w:instrText>
+        </w:r>
+        <w:r>
+          <w:rPr>
+            <w:noProof/>
+            <w:webHidden/>
+          </w:rPr>
+        </w:r>
+        <w:r>
+          <w:rPr>
+            <w:noProof/>
+            <w:webHidden/>
+          </w:rPr>
+          <w:fldChar w:fldCharType="separate"/>
+        </w:r>
+        <w:r>
+          <w:rPr>
+            <w:noProof/>
+            <w:webHidden/>
+          </w:rPr>
+          <w:t>16</w:t>
+        </w:r>
+        <w:r>
+          <w:rPr>
+            <w:noProof/>
+            <w:webHidden/>
+          </w:rPr>
+          <w:fldChar w:fldCharType="end"/>
+        </w:r>
+      </w:hyperlink>
+    </w:p>
+    <w:p>
+      <w:pPr>
+        <w:pStyle w:val="21"/>
+        <w:tabs>
+          <w:tab w:val="left" w:pos="1760"/>
+          <w:tab w:val="right" w:leader="dot" w:pos="9679"/>
+        </w:tabs>
+        <w:rPr>
+          <w:rFonts w:asciiTheme="minorHAnsi" w:eastAsiaTheme="minorEastAsia" w:hAnsiTheme="minorHAnsi"/>
+          <w:noProof/>
+          <w:sz w:val="22"/>
+        </w:rPr>
+      </w:pPr>
+      <w:hyperlink w:anchor="_Toc66306113" w:history="1">
+        <w:r>
+          <w:rPr>
+            <w:rStyle w:val="a6"/>
+            <w:noProof/>
+          </w:rPr>
+          <w:t>4.8.</w:t>
+        </w:r>
+        <w:r>
+          <w:rPr>
+            <w:rFonts w:asciiTheme="minorHAnsi" w:eastAsiaTheme="minorEastAsia" w:hAnsiTheme="minorHAnsi"/>
+            <w:noProof/>
+            <w:sz w:val="22"/>
+          </w:rPr>
+          <w:tab/>
+        </w:r>
+        <w:r>
+          <w:rPr>
+            <w:rStyle w:val="a6"/>
+            <w:noProof/>
+          </w:rPr>
+          <w:t>Trigger</w:t>
+        </w:r>
+        <w:r>
+          <w:rPr>
+            <w:noProof/>
+            <w:webHidden/>
+          </w:rPr>
+          <w:tab/>
+        </w:r>
+        <w:r>
+          <w:rPr>
+            <w:noProof/>
+            <w:webHidden/>
+          </w:rPr>
+          <w:fldChar w:fldCharType="begin"/>
+        </w:r>
+        <w:r>
+          <w:rPr>
+            <w:noProof/>
+            <w:webHidden/>
+          </w:rPr>
+          <w:instrText xml:space="preserve"> PAGEREF _Toc66306113 \h </w:instrText>
+        </w:r>
+        <w:r>
+          <w:rPr>
+            <w:noProof/>
+            <w:webHidden/>
+          </w:rPr>
+        </w:r>
+        <w:r>
+          <w:rPr>
+            <w:noProof/>
+            <w:webHidden/>
+          </w:rPr>
+          <w:fldChar w:fldCharType="separate"/>
+        </w:r>
+        <w:r>
+          <w:rPr>
+            <w:noProof/>
+            <w:webHidden/>
+          </w:rPr>
+          <w:t>16</w:t>
+        </w:r>
+        <w:r>
+          <w:rPr>
+            <w:noProof/>
+            <w:webHidden/>
+          </w:rPr>
+          <w:fldChar w:fldCharType="end"/>
+        </w:r>
+      </w:hyperlink>
+    </w:p>
+    <w:p>
+      <w:pPr>
+        <w:pStyle w:val="21"/>
+        <w:tabs>
+          <w:tab w:val="left" w:pos="1760"/>
+          <w:tab w:val="right" w:leader="dot" w:pos="9679"/>
+        </w:tabs>
+        <w:rPr>
+          <w:rFonts w:asciiTheme="minorHAnsi" w:eastAsiaTheme="minorEastAsia" w:hAnsiTheme="minorHAnsi"/>
+          <w:noProof/>
+          <w:sz w:val="22"/>
+        </w:rPr>
+      </w:pPr>
+      <w:hyperlink w:anchor="_Toc66306114" w:history="1">
+        <w:r>
+          <w:rPr>
+            <w:rStyle w:val="a6"/>
+            <w:noProof/>
+          </w:rPr>
+          <w:t>4.9.</w:t>
+        </w:r>
+        <w:r>
+          <w:rPr>
+            <w:rFonts w:asciiTheme="minorHAnsi" w:eastAsiaTheme="minorEastAsia" w:hAnsiTheme="minorHAnsi"/>
+            <w:noProof/>
+            <w:sz w:val="22"/>
+          </w:rPr>
+          <w:tab/>
+        </w:r>
+        <w:r>
+          <w:rPr>
+            <w:rStyle w:val="a6"/>
+            <w:noProof/>
+          </w:rPr>
+          <w:t>Message</w:t>
+        </w:r>
+        <w:r>
+          <w:rPr>
+            <w:noProof/>
+            <w:webHidden/>
+          </w:rPr>
+          <w:tab/>
+        </w:r>
+        <w:r>
+          <w:rPr>
+            <w:noProof/>
+            <w:webHidden/>
+          </w:rPr>
+          <w:fldChar w:fldCharType="begin"/>
+        </w:r>
+        <w:r>
+          <w:rPr>
+            <w:noProof/>
+            <w:webHidden/>
+          </w:rPr>
+          <w:instrText xml:space="preserve"> PAGEREF _Toc66306114 \h </w:instrText>
+        </w:r>
+        <w:r>
+          <w:rPr>
+            <w:noProof/>
+            <w:webHidden/>
+          </w:rPr>
+        </w:r>
+        <w:r>
+          <w:rPr>
+            <w:noProof/>
+            <w:webHidden/>
+          </w:rPr>
+          <w:fldChar w:fldCharType="separate"/>
+        </w:r>
+        <w:r>
+          <w:rPr>
+            <w:noProof/>
+            <w:webHidden/>
+          </w:rPr>
+          <w:t>16</w:t>
         </w:r>
         <w:r>
           <w:rPr>
@@ -3163,7 +4106,7 @@
       <w:pPr>
         <w:pStyle w:val="31"/>
         <w:tabs>
-          <w:tab w:val="left" w:pos="2154"/>
+          <w:tab w:val="left" w:pos="2020"/>
           <w:tab w:val="right" w:leader="dot" w:pos="9679"/>
         </w:tabs>
         <w:rPr>
@@ -3172,14 +4115,14 @@
           <w:sz w:val="22"/>
         </w:rPr>
       </w:pPr>
-      <w:hyperlink w:anchor="_Toc66103837" w:history="1">
+      <w:hyperlink w:anchor="_Toc66306115" w:history="1">
         <w:r>
           <w:rPr>
             <w:rStyle w:val="a6"/>
             <w:noProof/>
             <w:lang w:val="ru-RU"/>
           </w:rPr>
-          <w:t>3.22.1.</w:t>
+          <w:t>4.9.1.</w:t>
         </w:r>
         <w:r>
           <w:rPr>
@@ -3216,7 +4159,7 @@
             <w:noProof/>
             <w:webHidden/>
           </w:rPr>
-          <w:instrText xml:space="preserve"> PAGEREF _Toc66103837 \h </w:instrText>
+          <w:instrText xml:space="preserve"> PAGEREF _Toc66306115 \h </w:instrText>
         </w:r>
         <w:r>
           <w:rPr>
@@ -3236,7 +4179,7 @@
             <w:noProof/>
             <w:webHidden/>
           </w:rPr>
-          <w:t>17</w:t>
+          <w:t>16</w:t>
         </w:r>
         <w:r>
           <w:rPr>
@@ -3256,7 +4199,7 @@
           <w:sz w:val="22"/>
         </w:rPr>
       </w:pPr>
-      <w:hyperlink w:anchor="_Toc66103838" w:history="1">
+      <w:hyperlink w:anchor="_Toc66306116" w:history="1">
         <w:r>
           <w:rPr>
             <w:rStyle w:val="a6"/>
@@ -3283,7 +4226,7 @@
             <w:noProof/>
             <w:webHidden/>
           </w:rPr>
-          <w:instrText xml:space="preserve"> PAGEREF _Toc66103838 \h </w:instrText>
+          <w:instrText xml:space="preserve"> PAGEREF _Toc66306116 \h </w:instrText>
         </w:r>
         <w:r>
           <w:rPr>
@@ -3303,7 +4246,7 @@
             <w:noProof/>
             <w:webHidden/>
           </w:rPr>
-          <w:t>18</w:t>
+          <w:t>17</w:t>
         </w:r>
         <w:r>
           <w:rPr>
@@ -3334,14 +4277,14 @@
         </w:rPr>
         <w:t xml:space="preserve"> </w:t>
       </w:r>
-      <w:bookmarkStart w:id="3" w:name="_Toc66103810"/>
+      <w:bookmarkStart w:id="4" w:name="_Toc66306077"/>
       <w:r>
         <w:rPr>
           <w:lang w:val="en-US"/>
         </w:rPr>
         <w:t>Business requirements</w:t>
       </w:r>
-      <w:bookmarkEnd w:id="3"/>
+      <w:bookmarkEnd w:id="4"/>
     </w:p>
     <w:p>
       <w:pPr>
@@ -3374,35 +4317,7 @@
         <w:rPr>
           <w:lang w:val="ru-RU"/>
         </w:rPr>
-        <w:t xml:space="preserve">, коллекционеры, </w:t>
-      </w:r>
-      <w:proofErr w:type="spellStart"/>
-      <w:r>
-        <w:rPr>
-          <w:lang w:val="ru-RU"/>
-        </w:rPr>
-        <w:t>плюшкины</w:t>
-      </w:r>
-      <w:proofErr w:type="spellEnd"/>
-      <w:r>
-        <w:rPr>
-          <w:lang w:val="ru-RU"/>
-        </w:rPr>
-        <w:t xml:space="preserve"> и другие скопидомы (если очень повезет, </w:t>
-      </w:r>
-      <w:proofErr w:type="spellStart"/>
-      <w:r>
-        <w:rPr>
-          <w:lang w:val="ru-RU"/>
-        </w:rPr>
-        <w:t>нанометровый</w:t>
-      </w:r>
-      <w:proofErr w:type="spellEnd"/>
-      <w:r>
-        <w:rPr>
-          <w:lang w:val="ru-RU"/>
-        </w:rPr>
-        <w:t xml:space="preserve"> бизнес).</w:t>
+        <w:t>, коллекционеры, плюшкины и другие скопидомы (если очень повезет, нанометровый бизнес).</w:t>
       </w:r>
     </w:p>
     <w:p>
@@ -3411,33 +4326,25 @@
           <w:lang w:val="ru-RU"/>
         </w:rPr>
       </w:pPr>
-      <w:proofErr w:type="spellStart"/>
       <w:r>
         <w:rPr>
           <w:lang w:val="ru-RU"/>
         </w:rPr>
-        <w:t>Монетизировать</w:t>
-      </w:r>
-      <w:proofErr w:type="spellEnd"/>
-      <w:r>
-        <w:rPr>
-          <w:lang w:val="ru-RU"/>
-        </w:rPr>
-        <w:t xml:space="preserve"> на следующем этапе (если пользователей будет больше чем 1) и получать прибыль, покрывающую стоимость поддержки.</w:t>
+        <w:t>Монетизировать на следующем этапе (если пользователей будет больше чем 1) и получать прибыль, покрывающую стоимость поддержки.</w:t>
       </w:r>
     </w:p>
     <w:p>
       <w:pPr>
         <w:pStyle w:val="1"/>
       </w:pPr>
-      <w:bookmarkStart w:id="4" w:name="_Toc66103811"/>
+      <w:bookmarkStart w:id="5" w:name="_Toc66306078"/>
       <w:r>
         <w:rPr>
           <w:lang w:val="en-US"/>
         </w:rPr>
         <w:t>View</w:t>
       </w:r>
-      <w:bookmarkEnd w:id="4"/>
+      <w:bookmarkEnd w:id="5"/>
     </w:p>
     <w:p>
       <w:pPr>
@@ -3445,12 +4352,9 @@
           <w:lang w:val="ru-RU"/>
         </w:rPr>
       </w:pPr>
-      <w:proofErr w:type="spellStart"/>
-      <w:proofErr w:type="gramStart"/>
       <w:r>
         <w:t>DepoIt</w:t>
       </w:r>
-      <w:proofErr w:type="spellEnd"/>
       <w:r>
         <w:rPr>
           <w:lang w:val="ru-RU"/>
@@ -3475,7 +4379,7 @@
         </w:rPr>
         <w:t>(</w:t>
       </w:r>
-      <w:bookmarkStart w:id="5" w:name="DI00"/>
+      <w:bookmarkStart w:id="6" w:name="DI00"/>
       <w:r>
         <w:rPr>
           <w:b/>
@@ -3496,7 +4400,7 @@
         </w:rPr>
         <w:t>0 Возможность авторизации-деавторизации</w:t>
       </w:r>
-      <w:bookmarkEnd w:id="5"/>
+      <w:bookmarkEnd w:id="6"/>
       <w:r>
         <w:rPr>
           <w:lang w:val="ru-RU"/>
@@ -3507,14 +4411,7 @@
         <w:rPr>
           <w:lang w:val="ru-RU"/>
         </w:rPr>
-        <w:t>многопользовательское приложение для учета хранения материальных средств и их движения.</w:t>
-      </w:r>
-      <w:proofErr w:type="gramEnd"/>
-      <w:r>
-        <w:rPr>
-          <w:lang w:val="ru-RU"/>
-        </w:rPr>
-        <w:t xml:space="preserve"> </w:t>
+        <w:t xml:space="preserve">многопользовательское приложение для учета хранения материальных средств и их движения. </w:t>
       </w:r>
     </w:p>
     <w:p>
@@ -3529,7 +4426,7 @@
         </w:rPr>
         <w:t>(</w:t>
       </w:r>
-      <w:bookmarkStart w:id="6" w:name="DI01"/>
+      <w:bookmarkStart w:id="7" w:name="DI01"/>
       <w:r>
         <w:rPr>
           <w:b/>
@@ -3550,7 +4447,7 @@
         </w:rPr>
         <w:t>1 Хранение МС в контейнерах</w:t>
       </w:r>
-      <w:bookmarkEnd w:id="6"/>
+      <w:bookmarkEnd w:id="7"/>
       <w:r>
         <w:rPr>
           <w:lang w:val="ru-RU"/>
@@ -3569,7 +4466,7 @@
         </w:rPr>
         <w:t>(</w:t>
       </w:r>
-      <w:bookmarkStart w:id="7" w:name="DI02"/>
+      <w:bookmarkStart w:id="8" w:name="DI02"/>
       <w:r>
         <w:rPr>
           <w:b/>
@@ -3590,7 +4487,7 @@
         </w:rPr>
         <w:t>2 Иерархия хранения контейнеров, хранилищ и депо</w:t>
       </w:r>
-      <w:bookmarkEnd w:id="7"/>
+      <w:bookmarkEnd w:id="8"/>
       <w:r>
         <w:rPr>
           <w:lang w:val="ru-RU"/>
@@ -3615,7 +4512,7 @@
         </w:rPr>
         <w:t>(</w:t>
       </w:r>
-      <w:bookmarkStart w:id="8" w:name="DI03"/>
+      <w:bookmarkStart w:id="9" w:name="DI03"/>
       <w:r>
         <w:rPr>
           <w:b/>
@@ -3636,7 +4533,7 @@
         </w:rPr>
         <w:t>3 Ограничение расположения объектов</w:t>
       </w:r>
-      <w:bookmarkEnd w:id="8"/>
+      <w:bookmarkEnd w:id="9"/>
       <w:r>
         <w:rPr>
           <w:lang w:val="ru-RU"/>
@@ -3668,7 +4565,7 @@
         </w:rPr>
         <w:t>(</w:t>
       </w:r>
-      <w:bookmarkStart w:id="9" w:name="DI04"/>
+      <w:bookmarkStart w:id="10" w:name="DI04"/>
       <w:r>
         <w:rPr>
           <w:b/>
@@ -3689,7 +4586,7 @@
         </w:rPr>
         <w:t>4 Адрес депо</w:t>
       </w:r>
-      <w:bookmarkEnd w:id="9"/>
+      <w:bookmarkEnd w:id="10"/>
       <w:r>
         <w:rPr>
           <w:lang w:val="ru-RU"/>
@@ -3700,15 +4597,7 @@
         <w:rPr>
           <w:lang w:val="ru-RU"/>
         </w:rPr>
-        <w:t>для которого можно назначить географическую привязку в виде адреса и</w:t>
-      </w:r>
-      <w:bookmarkStart w:id="10" w:name="_GoBack"/>
-      <w:bookmarkEnd w:id="10"/>
-      <w:r>
-        <w:rPr>
-          <w:lang w:val="ru-RU"/>
-        </w:rPr>
-        <w:t xml:space="preserve"> географической координаты (опционально). </w:t>
+        <w:t xml:space="preserve">для которого можно назначить географическую привязку в виде адреса и географической координаты (опционально). </w:t>
       </w:r>
       <w:r>
         <w:rPr>
@@ -4236,35 +5125,7 @@
         <w:rPr>
           <w:lang w:val="ru-RU"/>
         </w:rPr>
-        <w:t xml:space="preserve"> средств через </w:t>
-      </w:r>
-      <w:proofErr w:type="gramStart"/>
-      <w:r>
-        <w:rPr>
-          <w:lang w:val="ru-RU"/>
-        </w:rPr>
-        <w:t>специальный</w:t>
-      </w:r>
-      <w:proofErr w:type="gramEnd"/>
-      <w:r>
-        <w:rPr>
-          <w:lang w:val="ru-RU"/>
-        </w:rPr>
-        <w:t xml:space="preserve"> </w:t>
-      </w:r>
-      <w:proofErr w:type="spellStart"/>
-      <w:r>
-        <w:rPr>
-          <w:lang w:val="ru-RU"/>
-        </w:rPr>
-        <w:t>визард</w:t>
-      </w:r>
-      <w:proofErr w:type="spellEnd"/>
-      <w:r>
-        <w:rPr>
-          <w:lang w:val="ru-RU"/>
-        </w:rPr>
-        <w:t xml:space="preserve"> (являющийся частью системы). </w:t>
+        <w:t xml:space="preserve"> средств через специальный визард (являющийся частью системы). </w:t>
       </w:r>
     </w:p>
     <w:p>
@@ -4618,21 +5479,7 @@
         <w:rPr>
           <w:lang w:val="ru-RU"/>
         </w:rPr>
-        <w:t xml:space="preserve">Единицы измерения могут дополнительно иметь множители, например, В, мВ, мкВ, КВ. Добавление новых единиц измерений осуществляется через </w:t>
-      </w:r>
-      <w:proofErr w:type="spellStart"/>
-      <w:r>
-        <w:rPr>
-          <w:lang w:val="ru-RU"/>
-        </w:rPr>
-        <w:t>визард</w:t>
-      </w:r>
-      <w:proofErr w:type="spellEnd"/>
-      <w:r>
-        <w:rPr>
-          <w:lang w:val="ru-RU"/>
-        </w:rPr>
-        <w:t>.</w:t>
+        <w:t>Единицы измерения могут дополнительно иметь множители, например, В, мВ, мкВ, КВ. Добавление новых единиц измерений осуществляется через визард.</w:t>
       </w:r>
     </w:p>
     <w:p>
@@ -4770,21 +5617,7 @@
         <w:rPr>
           <w:lang w:val="ru-RU"/>
         </w:rPr>
-        <w:t>Число с симметричной погрешностью</w:t>
-      </w:r>
-      <w:proofErr w:type="gramStart"/>
-      <w:r>
-        <w:rPr>
-          <w:lang w:val="ru-RU"/>
-        </w:rPr>
-        <w:t xml:space="preserve"> :</w:t>
-      </w:r>
-      <w:proofErr w:type="gramEnd"/>
-      <w:r>
-        <w:rPr>
-          <w:lang w:val="ru-RU"/>
-        </w:rPr>
-        <w:t xml:space="preserve"> </w:t>
+        <w:t xml:space="preserve">Число с симметричной погрешностью : </w:t>
       </w:r>
       <w:r>
         <w:rPr>
@@ -4859,35 +5692,7 @@
         <w:rPr>
           <w:lang w:val="ru-RU"/>
         </w:rPr>
-        <w:t xml:space="preserve">Число с </w:t>
-      </w:r>
-      <w:proofErr w:type="spellStart"/>
-      <w:r>
-        <w:rPr>
-          <w:lang w:val="ru-RU"/>
-        </w:rPr>
-        <w:t>ассимметричной</w:t>
-      </w:r>
-      <w:proofErr w:type="spellEnd"/>
-      <w:r>
-        <w:rPr>
-          <w:lang w:val="ru-RU"/>
-        </w:rPr>
-        <w:t xml:space="preserve"> погрешностью</w:t>
-      </w:r>
-      <w:proofErr w:type="gramStart"/>
-      <w:r>
-        <w:rPr>
-          <w:lang w:val="ru-RU"/>
-        </w:rPr>
-        <w:t xml:space="preserve"> :</w:t>
-      </w:r>
-      <w:proofErr w:type="gramEnd"/>
-      <w:r>
-        <w:rPr>
-          <w:lang w:val="ru-RU"/>
-        </w:rPr>
-        <w:t xml:space="preserve"> </w:t>
+        <w:t xml:space="preserve">Число с ассимметричной погрешностью : </w:t>
       </w:r>
       <w:r>
         <w:rPr>
@@ -4917,14 +5722,12 @@
         </w:rPr>
         <w:t xml:space="preserve"> &lt;</w:t>
       </w:r>
-      <w:proofErr w:type="spellStart"/>
       <w:r>
         <w:rPr>
           <w:rFonts w:cs="Arial"/>
         </w:rPr>
         <w:t>toleranceMax</w:t>
       </w:r>
-      <w:proofErr w:type="spellEnd"/>
       <w:r>
         <w:rPr>
           <w:rFonts w:cs="Arial"/>
@@ -4932,14 +5735,12 @@
         </w:rPr>
         <w:t>&gt; - &lt;</w:t>
       </w:r>
-      <w:proofErr w:type="spellStart"/>
       <w:r>
         <w:rPr>
           <w:rFonts w:cs="Arial"/>
         </w:rPr>
         <w:t>toleranceMin</w:t>
       </w:r>
-      <w:proofErr w:type="spellEnd"/>
       <w:r>
         <w:rPr>
           <w:rFonts w:cs="Arial"/>
@@ -5124,7 +5925,6 @@
         </w:rPr>
         <w:t xml:space="preserve"> </w:t>
       </w:r>
-      <w:proofErr w:type="gramStart"/>
       <w:r>
         <w:rPr>
           <w:lang w:val="ru-RU"/>
@@ -5231,7 +6031,6 @@
         </w:rPr>
         <w:t>.</w:t>
       </w:r>
-      <w:proofErr w:type="gramEnd"/>
     </w:p>
     <w:p>
       <w:pPr>
@@ -5400,16 +6199,8 @@
         <w:rPr>
           <w:lang w:val="ru-RU"/>
         </w:rPr>
-        <w:t xml:space="preserve"> и настраиваются через </w:t>
-      </w:r>
-      <w:proofErr w:type="spellStart"/>
-      <w:r>
-        <w:rPr>
-          <w:lang w:val="ru-RU"/>
-        </w:rPr>
-        <w:t>визард</w:t>
-      </w:r>
-      <w:proofErr w:type="spellEnd"/>
+        <w:t xml:space="preserve"> и настраиваются через визард</w:t>
+      </w:r>
       <w:r>
         <w:rPr>
           <w:lang w:val="ru-RU"/>
@@ -5506,17 +6297,8 @@
           <w:b/>
           <w:lang w:val="ru-RU"/>
         </w:rPr>
-        <w:t xml:space="preserve">9 Сохранение </w:t>
-      </w:r>
-      <w:proofErr w:type="spellStart"/>
-      <w:r>
-        <w:rPr>
-          <w:b/>
-          <w:lang w:val="ru-RU"/>
-        </w:rPr>
-        <w:t>изменени</w:t>
-      </w:r>
-      <w:proofErr w:type="spellEnd"/>
+        <w:t>9 Сохранение изменени</w:t>
+      </w:r>
       <w:r>
         <w:rPr>
           <w:b/>
@@ -5590,7 +6372,6 @@
         </w:rPr>
         <w:t xml:space="preserve">0 </w:t>
       </w:r>
-      <w:proofErr w:type="spellStart"/>
       <w:r>
         <w:rPr>
           <w:b/>
@@ -5599,40 +6380,17 @@
         <w:t>Визард</w:t>
       </w:r>
       <w:bookmarkEnd w:id="36"/>
-      <w:proofErr w:type="spellEnd"/>
       <w:r>
         <w:rPr>
           <w:lang w:val="ru-RU"/>
         </w:rPr>
         <w:t xml:space="preserve">) </w:t>
       </w:r>
-      <w:proofErr w:type="spellStart"/>
       <w:r>
         <w:rPr>
           <w:lang w:val="ru-RU"/>
         </w:rPr>
-        <w:t>Визард</w:t>
-      </w:r>
-      <w:proofErr w:type="spellEnd"/>
-      <w:r>
-        <w:rPr>
-          <w:lang w:val="ru-RU"/>
-        </w:rPr>
-        <w:t xml:space="preserve"> </w:t>
-      </w:r>
-      <w:proofErr w:type="gramStart"/>
-      <w:r>
-        <w:rPr>
-          <w:lang w:val="ru-RU"/>
-        </w:rPr>
-        <w:t>предназначен</w:t>
-      </w:r>
-      <w:proofErr w:type="gramEnd"/>
-      <w:r>
-        <w:rPr>
-          <w:lang w:val="ru-RU"/>
-        </w:rPr>
-        <w:t xml:space="preserve"> для создания Депо, хранилищ и контейнеров, материальных средств, полей и сообщений.</w:t>
+        <w:t>Визард предназначен для создания Депо, хранилищ и контейнеров, материальных средств, полей и сообщений.</w:t>
       </w:r>
     </w:p>
     <w:p>
@@ -5744,21 +6502,7 @@
         <w:rPr>
           <w:lang w:val="ru-RU"/>
         </w:rPr>
-        <w:t xml:space="preserve">пользователей, в </w:t>
-      </w:r>
-      <w:proofErr w:type="spellStart"/>
-      <w:r>
-        <w:rPr>
-          <w:lang w:val="ru-RU"/>
-        </w:rPr>
-        <w:t>т.ч</w:t>
-      </w:r>
-      <w:proofErr w:type="spellEnd"/>
-      <w:r>
-        <w:rPr>
-          <w:lang w:val="ru-RU"/>
-        </w:rPr>
-        <w:t>. неавторизованных.</w:t>
+        <w:t>пользователей, в т.ч. неавторизованных.</w:t>
       </w:r>
     </w:p>
     <w:p>
@@ -5768,7 +6512,7 @@
           <w:lang w:val="ru-RU"/>
         </w:rPr>
       </w:pPr>
-      <w:bookmarkStart w:id="39" w:name="_Toc66103812"/>
+      <w:bookmarkStart w:id="39" w:name="_Toc66306079"/>
       <w:r>
         <w:rPr>
           <w:lang w:val="ru-RU"/>
@@ -9313,17 +10057,8 @@
                 <w:b/>
                 <w:lang w:val="ru-RU"/>
               </w:rPr>
-              <w:t xml:space="preserve">9 Сохранение </w:t>
-            </w:r>
-            <w:proofErr w:type="spellStart"/>
-            <w:r>
-              <w:rPr>
-                <w:b/>
-                <w:lang w:val="ru-RU"/>
-              </w:rPr>
-              <w:t>изменени</w:t>
-            </w:r>
-            <w:proofErr w:type="spellEnd"/>
+              <w:t>9 Сохранение изменени</w:t>
+            </w:r>
             <w:r>
               <w:rPr>
                 <w:b/>
@@ -9450,17 +10185,8 @@
                 <w:b/>
                 <w:lang w:val="ru-RU"/>
               </w:rPr>
-              <w:t xml:space="preserve">0 </w:t>
-            </w:r>
-            <w:proofErr w:type="spellStart"/>
-            <w:r>
-              <w:rPr>
-                <w:b/>
-                <w:lang w:val="ru-RU"/>
-              </w:rPr>
-              <w:t>Визард</w:t>
-            </w:r>
-            <w:proofErr w:type="spellEnd"/>
+              <w:t>0 Визард</w:t>
+            </w:r>
             <w:r>
               <w:rPr>
                 <w:lang w:val="ru-RU"/>
@@ -9775,7 +10501,7 @@
           <w:lang w:val="ru-RU"/>
         </w:rPr>
       </w:pPr>
-      <w:bookmarkStart w:id="40" w:name="_Toc66103813"/>
+      <w:bookmarkStart w:id="40" w:name="_Toc66306080"/>
       <w:r>
         <w:rPr>
           <w:lang w:val="ru-RU"/>
@@ -26713,7 +27439,7 @@
       <w:pPr>
         <w:pStyle w:val="1"/>
       </w:pPr>
-      <w:bookmarkStart w:id="41" w:name="_Toc66103814"/>
+      <w:bookmarkStart w:id="41" w:name="_Toc66306081"/>
       <w:r>
         <w:t>Варианты использования</w:t>
       </w:r>
@@ -26723,7 +27449,7 @@
       <w:pPr>
         <w:pStyle w:val="2"/>
       </w:pPr>
-      <w:bookmarkStart w:id="42" w:name="_Toc66103815"/>
+      <w:bookmarkStart w:id="42" w:name="_Toc66306082"/>
       <w:r>
         <w:t>UC01 – U</w:t>
       </w:r>
@@ -26736,7 +27462,7 @@
       <w:pPr>
         <w:pStyle w:val="2"/>
       </w:pPr>
-      <w:bookmarkStart w:id="43" w:name="_Toc66103816"/>
+      <w:bookmarkStart w:id="43" w:name="_Toc66306083"/>
       <w:r>
         <w:t xml:space="preserve">UC02 – </w:t>
       </w:r>
@@ -26752,7 +27478,7 @@
       <w:pPr>
         <w:pStyle w:val="2"/>
       </w:pPr>
-      <w:bookmarkStart w:id="44" w:name="_Toc66103817"/>
+      <w:bookmarkStart w:id="44" w:name="_Toc66306084"/>
       <w:r>
         <w:t xml:space="preserve">UC03 – </w:t>
       </w:r>
@@ -26768,7 +27494,7 @@
       <w:pPr>
         <w:pStyle w:val="2"/>
       </w:pPr>
-      <w:bookmarkStart w:id="45" w:name="_Toc66103818"/>
+      <w:bookmarkStart w:id="45" w:name="_Toc66306085"/>
       <w:r>
         <w:t>UC04 – Depo</w:t>
       </w:r>
@@ -26784,7 +27510,7 @@
       <w:pPr>
         <w:pStyle w:val="2"/>
       </w:pPr>
-      <w:bookmarkStart w:id="46" w:name="_Toc66103819"/>
+      <w:bookmarkStart w:id="46" w:name="_Toc66306086"/>
       <w:r>
         <w:t>UC05 – Storage creation</w:t>
       </w:r>
@@ -26794,7 +27520,7 @@
       <w:pPr>
         <w:pStyle w:val="2"/>
       </w:pPr>
-      <w:bookmarkStart w:id="47" w:name="_Toc66103820"/>
+      <w:bookmarkStart w:id="47" w:name="_Toc66306087"/>
       <w:r>
         <w:t>UC06 – Container creation</w:t>
       </w:r>
@@ -26804,7 +27530,7 @@
       <w:pPr>
         <w:pStyle w:val="2"/>
       </w:pPr>
-      <w:bookmarkStart w:id="48" w:name="_Toc66103821"/>
+      <w:bookmarkStart w:id="48" w:name="_Toc66306088"/>
       <w:r>
         <w:t xml:space="preserve">UC07 – Field </w:t>
       </w:r>
@@ -26820,7 +27546,7 @@
       <w:pPr>
         <w:pStyle w:val="2"/>
       </w:pPr>
-      <w:bookmarkStart w:id="49" w:name="_Toc66103822"/>
+      <w:bookmarkStart w:id="49" w:name="_Toc66306089"/>
       <w:r>
         <w:t>UC08 – Trigger creation</w:t>
       </w:r>
@@ -26830,7 +27556,7 @@
       <w:pPr>
         <w:pStyle w:val="2"/>
       </w:pPr>
-      <w:bookmarkStart w:id="50" w:name="_Toc66103823"/>
+      <w:bookmarkStart w:id="50" w:name="_Toc66306090"/>
       <w:r>
         <w:t>UC09 – Message creation</w:t>
       </w:r>
@@ -26840,7 +27566,7 @@
       <w:pPr>
         <w:pStyle w:val="2"/>
       </w:pPr>
-      <w:bookmarkStart w:id="51" w:name="_Toc66103824"/>
+      <w:bookmarkStart w:id="51" w:name="_Toc66306091"/>
       <w:r>
         <w:t>UC10 – Item pattern creation</w:t>
       </w:r>
@@ -26850,7 +27576,7 @@
       <w:pPr>
         <w:pStyle w:val="2"/>
       </w:pPr>
-      <w:bookmarkStart w:id="52" w:name="_Toc66103825"/>
+      <w:bookmarkStart w:id="52" w:name="_Toc66306092"/>
       <w:r>
         <w:t>UC1</w:t>
       </w:r>
@@ -26878,7 +27604,7 @@
       <w:pPr>
         <w:pStyle w:val="2"/>
       </w:pPr>
-      <w:bookmarkStart w:id="53" w:name="_Toc66103826"/>
+      <w:bookmarkStart w:id="53" w:name="_Toc66306093"/>
       <w:r>
         <w:t>UC1</w:t>
       </w:r>
@@ -26897,7 +27623,7 @@
       <w:pPr>
         <w:pStyle w:val="2"/>
       </w:pPr>
-      <w:bookmarkStart w:id="54" w:name="_Toc66103827"/>
+      <w:bookmarkStart w:id="54" w:name="_Toc66306094"/>
       <w:r>
         <w:t xml:space="preserve">UC13 – Add Item into </w:t>
       </w:r>
@@ -26910,7 +27636,7 @@
       <w:pPr>
         <w:pStyle w:val="2"/>
       </w:pPr>
-      <w:bookmarkStart w:id="55" w:name="_Toc66103828"/>
+      <w:bookmarkStart w:id="55" w:name="_Toc66306095"/>
       <w:r>
         <w:t xml:space="preserve">UC14 </w:t>
       </w:r>
@@ -26935,7 +27661,7 @@
       <w:pPr>
         <w:pStyle w:val="2"/>
       </w:pPr>
-      <w:bookmarkStart w:id="56" w:name="_Toc66103829"/>
+      <w:bookmarkStart w:id="56" w:name="_Toc66306096"/>
       <w:r>
         <w:t>UC15 – Delete Item</w:t>
       </w:r>
@@ -26945,7 +27671,7 @@
       <w:pPr>
         <w:pStyle w:val="2"/>
       </w:pPr>
-      <w:bookmarkStart w:id="57" w:name="_Toc66103830"/>
+      <w:bookmarkStart w:id="57" w:name="_Toc66306097"/>
       <w:r>
         <w:t>UC16 – Delete Set</w:t>
       </w:r>
@@ -26955,7 +27681,7 @@
       <w:pPr>
         <w:pStyle w:val="2"/>
       </w:pPr>
-      <w:bookmarkStart w:id="58" w:name="_Toc66103831"/>
+      <w:bookmarkStart w:id="58" w:name="_Toc66306098"/>
       <w:r>
         <w:t>UC17 – Remove Item from Set</w:t>
       </w:r>
@@ -26965,7 +27691,7 @@
       <w:pPr>
         <w:pStyle w:val="2"/>
       </w:pPr>
-      <w:bookmarkStart w:id="59" w:name="_Toc66103832"/>
+      <w:bookmarkStart w:id="59" w:name="_Toc66306099"/>
       <w:r>
         <w:t xml:space="preserve">UC18 – Add Set </w:t>
       </w:r>
@@ -26981,7 +27707,7 @@
       <w:pPr>
         <w:pStyle w:val="2"/>
       </w:pPr>
-      <w:bookmarkStart w:id="60" w:name="_Toc66103833"/>
+      <w:bookmarkStart w:id="60" w:name="_Toc66306100"/>
       <w:r>
         <w:t xml:space="preserve">UC19 – Search Item </w:t>
       </w:r>
@@ -26994,7 +27720,7 @@
       <w:pPr>
         <w:pStyle w:val="2"/>
       </w:pPr>
-      <w:bookmarkStart w:id="61" w:name="_Toc66103834"/>
+      <w:bookmarkStart w:id="61" w:name="_Toc66306101"/>
       <w:r>
         <w:t xml:space="preserve">UC20 – </w:t>
       </w:r>
@@ -27010,7 +27736,7 @@
           <w:lang w:val="ru-RU"/>
         </w:rPr>
       </w:pPr>
-      <w:bookmarkStart w:id="62" w:name="_Toc66103835"/>
+      <w:bookmarkStart w:id="62" w:name="_Toc66306102"/>
       <w:r>
         <w:t>UC2</w:t>
       </w:r>
@@ -27029,23 +27755,27 @@
       <w:pPr>
         <w:pStyle w:val="2"/>
       </w:pPr>
+      <w:bookmarkStart w:id="63" w:name="_Toc66306103"/>
       <w:r>
         <w:t>UC22</w:t>
       </w:r>
       <w:r>
         <w:t xml:space="preserve"> – Viewing Item history</w:t>
       </w:r>
+      <w:bookmarkEnd w:id="63"/>
     </w:p>
     <w:p>
       <w:pPr>
         <w:pStyle w:val="2"/>
       </w:pPr>
+      <w:bookmarkStart w:id="64" w:name="_Toc66306104"/>
       <w:r>
         <w:t xml:space="preserve">UC23 – </w:t>
       </w:r>
       <w:r>
         <w:t>Adding user to the Depot</w:t>
       </w:r>
+      <w:bookmarkEnd w:id="64"/>
     </w:p>
     <w:p/>
     <w:p>
@@ -27110,61 +27840,28 @@
           <w:lang w:val="ru-RU"/>
         </w:rPr>
       </w:pPr>
-      <w:proofErr w:type="spellStart"/>
-      <w:proofErr w:type="gramStart"/>
-      <w:r>
-        <w:t>Рисунок</w:t>
-      </w:r>
-      <w:proofErr w:type="spellEnd"/>
-      <w:r>
-        <w:t xml:space="preserve"> </w:t>
-      </w:r>
-      <w:r>
-        <w:fldChar w:fldCharType="begin"/>
-      </w:r>
-      <w:r>
-        <w:instrText xml:space="preserve"> STYLEREF 1 \s </w:instrText>
-      </w:r>
-      <w:r>
-        <w:fldChar w:fldCharType="separate"/>
-      </w:r>
-      <w:r>
-        <w:rPr>
-          <w:noProof/>
-        </w:rPr>
-        <w:t>3</w:t>
-      </w:r>
-      <w:r>
-        <w:rPr>
-          <w:noProof/>
-        </w:rPr>
-        <w:fldChar w:fldCharType="end"/>
-      </w:r>
+      <w:r>
+        <w:t xml:space="preserve">Рисунок </w:t>
+      </w:r>
+      <w:fldSimple w:instr=" STYLEREF 1 \s ">
+        <w:r>
+          <w:rPr>
+            <w:noProof/>
+          </w:rPr>
+          <w:t>3</w:t>
+        </w:r>
+      </w:fldSimple>
       <w:r>
         <w:t>.</w:t>
       </w:r>
-      <w:proofErr w:type="gramEnd"/>
-      <w:r>
-        <w:fldChar w:fldCharType="begin"/>
-      </w:r>
-      <w:r>
-        <w:instrText xml:space="preserve"> SEQ Рисунок \* ARABIC \s 1 </w:instrText>
-      </w:r>
-      <w:r>
-        <w:fldChar w:fldCharType="separate"/>
-      </w:r>
-      <w:r>
-        <w:rPr>
-          <w:noProof/>
-        </w:rPr>
-        <w:t>1</w:t>
-      </w:r>
-      <w:r>
-        <w:rPr>
-          <w:noProof/>
-        </w:rPr>
-        <w:fldChar w:fldCharType="end"/>
-      </w:r>
+      <w:fldSimple w:instr=" SEQ Рисунок \* ARABIC \s 1 ">
+        <w:r>
+          <w:rPr>
+            <w:noProof/>
+          </w:rPr>
+          <w:t>1</w:t>
+        </w:r>
+      </w:fldSimple>
       <w:r>
         <w:t> – </w:t>
       </w:r>
@@ -27179,17 +27876,21 @@
       <w:pPr>
         <w:pStyle w:val="1"/>
       </w:pPr>
+      <w:bookmarkStart w:id="65" w:name="_Toc66306105"/>
       <w:r>
         <w:t>Объекты системы</w:t>
       </w:r>
+      <w:bookmarkEnd w:id="65"/>
     </w:p>
     <w:p>
       <w:pPr>
         <w:pStyle w:val="2"/>
       </w:pPr>
+      <w:bookmarkStart w:id="66" w:name="_Toc66306106"/>
       <w:r>
         <w:t>Depot</w:t>
       </w:r>
+      <w:bookmarkEnd w:id="66"/>
     </w:p>
     <w:tbl>
       <w:tblPr>
@@ -27265,11 +27966,9 @@
             <w:pPr>
               <w:pStyle w:val="TableParagraphFillAllign"/>
             </w:pPr>
-            <w:proofErr w:type="spellStart"/>
             <w:r>
               <w:t>Int</w:t>
             </w:r>
-            <w:proofErr w:type="spellEnd"/>
           </w:p>
         </w:tc>
         <w:tc>
@@ -27351,65 +28050,81 @@
       <w:pPr>
         <w:pStyle w:val="2"/>
       </w:pPr>
+      <w:bookmarkStart w:id="67" w:name="_Toc66306107"/>
       <w:r>
         <w:t>Storage</w:t>
       </w:r>
+      <w:bookmarkEnd w:id="67"/>
     </w:p>
     <w:p>
       <w:pPr>
         <w:pStyle w:val="2"/>
       </w:pPr>
+      <w:bookmarkStart w:id="68" w:name="_Toc66306108"/>
       <w:r>
         <w:t>Container</w:t>
       </w:r>
+      <w:bookmarkEnd w:id="68"/>
     </w:p>
     <w:p>
       <w:pPr>
         <w:pStyle w:val="2"/>
       </w:pPr>
+      <w:bookmarkStart w:id="69" w:name="_Toc66306109"/>
       <w:r>
         <w:t>Item</w:t>
       </w:r>
+      <w:bookmarkEnd w:id="69"/>
     </w:p>
     <w:p>
       <w:pPr>
         <w:pStyle w:val="2"/>
       </w:pPr>
+      <w:bookmarkStart w:id="70" w:name="_Toc66306110"/>
       <w:r>
         <w:t>Set</w:t>
       </w:r>
+      <w:bookmarkEnd w:id="70"/>
     </w:p>
     <w:p>
       <w:pPr>
         <w:pStyle w:val="2"/>
       </w:pPr>
+      <w:bookmarkStart w:id="71" w:name="_Toc66306111"/>
       <w:r>
         <w:t>Field</w:t>
       </w:r>
+      <w:bookmarkEnd w:id="71"/>
     </w:p>
     <w:p>
       <w:pPr>
         <w:pStyle w:val="2"/>
       </w:pPr>
+      <w:bookmarkStart w:id="72" w:name="_Toc66306112"/>
       <w:r>
         <w:t>User</w:t>
       </w:r>
+      <w:bookmarkEnd w:id="72"/>
     </w:p>
     <w:p>
       <w:pPr>
         <w:pStyle w:val="2"/>
       </w:pPr>
+      <w:bookmarkStart w:id="73" w:name="_Toc66306113"/>
       <w:r>
         <w:t>Trigger</w:t>
       </w:r>
+      <w:bookmarkEnd w:id="73"/>
     </w:p>
     <w:p>
       <w:pPr>
         <w:pStyle w:val="2"/>
       </w:pPr>
+      <w:bookmarkStart w:id="74" w:name="_Toc66306114"/>
       <w:r>
         <w:t>Message</w:t>
       </w:r>
+      <w:bookmarkEnd w:id="74"/>
     </w:p>
     <w:p>
       <w:pPr>
@@ -27418,61 +28133,28 @@
           <w:lang w:val="ru-RU"/>
         </w:rPr>
       </w:pPr>
-      <w:proofErr w:type="spellStart"/>
-      <w:proofErr w:type="gramStart"/>
-      <w:r>
-        <w:t>Таблица</w:t>
-      </w:r>
-      <w:proofErr w:type="spellEnd"/>
-      <w:r>
-        <w:t xml:space="preserve"> </w:t>
-      </w:r>
-      <w:r>
-        <w:fldChar w:fldCharType="begin"/>
-      </w:r>
-      <w:r>
-        <w:instrText xml:space="preserve"> STYLEREF 1 \s </w:instrText>
-      </w:r>
-      <w:r>
-        <w:fldChar w:fldCharType="separate"/>
-      </w:r>
-      <w:r>
-        <w:rPr>
-          <w:noProof/>
-        </w:rPr>
-        <w:t>3</w:t>
-      </w:r>
-      <w:r>
-        <w:rPr>
-          <w:noProof/>
-        </w:rPr>
-        <w:fldChar w:fldCharType="end"/>
-      </w:r>
+      <w:r>
+        <w:t xml:space="preserve">Таблица </w:t>
+      </w:r>
+      <w:fldSimple w:instr=" STYLEREF 1 \s ">
+        <w:r>
+          <w:rPr>
+            <w:noProof/>
+          </w:rPr>
+          <w:t>4</w:t>
+        </w:r>
+      </w:fldSimple>
       <w:r>
         <w:t>.</w:t>
       </w:r>
-      <w:proofErr w:type="gramEnd"/>
-      <w:r>
-        <w:fldChar w:fldCharType="begin"/>
-      </w:r>
-      <w:r>
-        <w:instrText xml:space="preserve"> SEQ Таблица \* ARABIC \s 1 </w:instrText>
-      </w:r>
-      <w:r>
-        <w:fldChar w:fldCharType="separate"/>
-      </w:r>
-      <w:r>
-        <w:rPr>
-          <w:noProof/>
-        </w:rPr>
-        <w:t>1</w:t>
-      </w:r>
-      <w:r>
-        <w:rPr>
-          <w:noProof/>
-        </w:rPr>
-        <w:fldChar w:fldCharType="end"/>
-      </w:r>
+      <w:fldSimple w:instr=" SEQ Таблица \* ARABIC \s 1 ">
+        <w:r>
+          <w:rPr>
+            <w:noProof/>
+          </w:rPr>
+          <w:t>1</w:t>
+        </w:r>
+      </w:fldSimple>
       <w:r>
         <w:rPr>
           <w:lang w:val="ru-RU"/>
@@ -27606,29 +28288,25 @@
           <w:lang w:val="ru-RU"/>
         </w:rPr>
       </w:pPr>
-      <w:bookmarkStart w:id="63" w:name="_Toc66103837"/>
+      <w:bookmarkStart w:id="75" w:name="_Toc66306115"/>
       <w:r>
         <w:rPr>
           <w:lang w:val="ru-RU"/>
         </w:rPr>
         <w:t>Подраздел</w:t>
       </w:r>
-      <w:bookmarkEnd w:id="63"/>
+      <w:bookmarkEnd w:id="75"/>
     </w:p>
     <w:p>
       <w:pPr>
         <w:pStyle w:val="a7"/>
       </w:pPr>
-      <w:bookmarkStart w:id="64" w:name="_Toc66103838"/>
-      <w:r>
-        <w:t>Приложение</w:t>
-      </w:r>
-      <w:proofErr w:type="gramStart"/>
-      <w:r>
-        <w:t xml:space="preserve"> А</w:t>
-      </w:r>
-      <w:bookmarkEnd w:id="64"/>
-      <w:proofErr w:type="gramEnd"/>
+      <w:bookmarkStart w:id="76" w:name="_Toc66306116"/>
+      <w:r>
+        <w:t>Приложение А</w:t>
+      </w:r>
+      <w:bookmarkEnd w:id="76"/>
+      <w:bookmarkEnd w:id="0"/>
     </w:p>
     <w:sectPr>
       <w:headerReference w:type="default" r:id="rId10"/>
@@ -27703,7 +28381,7 @@
             <w:noProof/>
             <w:lang w:val="ru-RU"/>
           </w:rPr>
-          <w:t>18</w:t>
+          <w:t>17</w:t>
         </w:r>
         <w:r>
           <w:fldChar w:fldCharType="end"/>
@@ -27782,34 +28460,14 @@
       </w:rPr>
       <w:fldChar w:fldCharType="separate"/>
     </w:r>
-    <w:proofErr w:type="spellStart"/>
     <w:r>
       <w:rPr>
         <w:color w:val="808080" w:themeColor="background1" w:themeShade="80"/>
         <w:sz w:val="20"/>
         <w:szCs w:val="20"/>
       </w:rPr>
-      <w:t>Тип</w:t>
+      <w:t>Тип документа</w:t>
     </w:r>
-    <w:proofErr w:type="spellEnd"/>
-    <w:r>
-      <w:rPr>
-        <w:color w:val="808080" w:themeColor="background1" w:themeShade="80"/>
-        <w:sz w:val="20"/>
-        <w:szCs w:val="20"/>
-      </w:rPr>
-      <w:t xml:space="preserve"> </w:t>
-    </w:r>
-    <w:proofErr w:type="spellStart"/>
-    <w:r>
-      <w:rPr>
-        <w:color w:val="808080" w:themeColor="background1" w:themeShade="80"/>
-        <w:sz w:val="20"/>
-        <w:szCs w:val="20"/>
-      </w:rPr>
-      <w:t>документа</w:t>
-    </w:r>
-    <w:proofErr w:type="spellEnd"/>
     <w:r>
       <w:rPr>
         <w:color w:val="808080" w:themeColor="background1" w:themeShade="80"/>
@@ -27827,7 +28485,6 @@
       </w:rPr>
       <w:t> : </w:t>
     </w:r>
-    <w:proofErr w:type="spellStart"/>
     <w:r>
       <w:rPr>
         <w:color w:val="808080" w:themeColor="background1" w:themeShade="80"/>
@@ -27876,17 +28533,7 @@
         <w:sz w:val="20"/>
         <w:szCs w:val="20"/>
       </w:rPr>
-      <w:t>Варианты</w:t>
-    </w:r>
-    <w:proofErr w:type="spellEnd"/>
-    <w:r>
-      <w:rPr>
-        <w:noProof/>
-        <w:color w:val="808080" w:themeColor="background1" w:themeShade="80"/>
-        <w:sz w:val="20"/>
-        <w:szCs w:val="20"/>
-      </w:rPr>
-      <w:t xml:space="preserve"> использования</w:t>
+      <w:t>Объекты системы</w:t>
     </w:r>
     <w:r>
       <w:rPr>
@@ -30131,7 +30778,7 @@
 </file>
 
 <file path=customXml/itemProps1.xml><?xml version="1.0" encoding="utf-8"?>
-<ds:datastoreItem xmlns:ds="http://schemas.openxmlformats.org/officeDocument/2006/customXml" ds:itemID="{1683C9B1-8451-4695-B8F8-42C2B3745AA4}">
+<ds:datastoreItem xmlns:ds="http://schemas.openxmlformats.org/officeDocument/2006/customXml" ds:itemID="{4DAE3402-0E8A-49F1-896A-FFDA7B59F4A4}">
   <ds:schemaRefs>
     <ds:schemaRef ds:uri="http://schemas.openxmlformats.org/officeDocument/2006/bibliography"/>
   </ds:schemaRefs>

</xml_diff>